<commit_message>
Changes done by Yehuda Lindell
git-svn-id: https://svn.cs.biu.ac.il/svn/development/SDK@93 ba1fec17-5bc3-4c1d-a110-6a66ae20c876
</commit_message>
<xml_diff>
--- a/Docs/primitives_for_implementationV2.2.docx
+++ b/Docs/primitives_for_implementationV2.2.docx
@@ -4,6 +4,46 @@
   <w:body>
     <w:p>
       <w:pPr>
+        <w:pStyle w:val="Title"/>
+      </w:pPr>
+      <w:r>
+        <w:t>Secure Computation API</w:t>
+      </w:r>
+    </w:p>
+    <w:p>
+      <w:pPr>
+        <w:pStyle w:val="Subtitle"/>
+      </w:pPr>
+      <w:r>
+        <w:t>Primitives for Implementation</w:t>
+      </w:r>
+    </w:p>
+    <w:p>
+      <w:pPr>
+        <w:spacing w:after="0"/>
+      </w:pPr>
+      <w:r>
+        <w:t>Yehuda Lindell</w:t>
+      </w:r>
+    </w:p>
+    <w:p>
+      <w:pPr>
+        <w:spacing w:after="0"/>
+      </w:pPr>
+      <w:r>
+        <w:t>Department of Computer Science</w:t>
+      </w:r>
+    </w:p>
+    <w:p>
+      <w:pPr>
+        <w:spacing w:after="0"/>
+      </w:pPr>
+      <w:r>
+        <w:t>Bar-Ilan University, Israel</w:t>
+      </w:r>
+    </w:p>
+    <w:p>
+      <w:pPr>
         <w:pStyle w:val="Heading1"/>
       </w:pPr>
       <w:r>
@@ -21,6 +61,17 @@
       </w:r>
       <w:r>
         <w:t xml:space="preserve"> Bouncy Castle, CACE, Crypto++</w:t>
+      </w:r>
+      <w:r>
+        <w:t xml:space="preserve">, </w:t>
+      </w:r>
+      <w:proofErr w:type="spellStart"/>
+      <w:r>
+        <w:t>Certicom</w:t>
+      </w:r>
+      <w:proofErr w:type="spellEnd"/>
+      <w:r>
+        <w:t xml:space="preserve"> (if possible)</w:t>
       </w:r>
     </w:p>
     <w:p>
@@ -329,7 +380,10 @@
         </w:numPr>
       </w:pPr>
       <w:r>
-        <w:t>If longer than basic: apply multiple times with CTR index (if do this, then the concrete instance with a given key must ALWAYS use this mode)</w:t>
+        <w:t>If longer than basic: apply multiple times with CTR index</w:t>
+      </w:r>
+      <w:r>
+        <w:t xml:space="preserve"> and the output length</w:t>
       </w:r>
     </w:p>
     <w:p>
@@ -346,7 +400,15 @@
           <w:bCs/>
           <w:u w:val="single"/>
         </w:rPr>
-        <w:t>Hash functions</w:t>
+        <w:t>Collision-resistant h</w:t>
+      </w:r>
+      <w:r>
+        <w:rPr>
+          <w:b/>
+          <w:bCs/>
+          <w:u w:val="single"/>
+        </w:rPr>
+        <w:t>ash functions</w:t>
       </w:r>
     </w:p>
     <w:p>
@@ -406,6 +468,7 @@
         </w:numPr>
       </w:pPr>
       <w:r>
+        <w:lastRenderedPageBreak/>
         <w:t>SHA-384 (this is truncated SHA-512)</w:t>
       </w:r>
     </w:p>
@@ -437,10 +500,27 @@
     </w:p>
     <w:p>
       <w:pPr>
-        <w:pStyle w:val="ListParagraph"/>
-        <w:numPr>
-          <w:ilvl w:val="0"/>
-          <w:numId w:val="3"/>
+        <w:rPr>
+          <w:b/>
+          <w:bCs/>
+          <w:u w:val="single"/>
+        </w:rPr>
+      </w:pPr>
+      <w:r>
+        <w:rPr>
+          <w:b/>
+          <w:bCs/>
+          <w:u w:val="single"/>
+        </w:rPr>
+        <w:t>Universal hash functions</w:t>
+      </w:r>
+    </w:p>
+    <w:p>
+      <w:pPr>
+        <w:pStyle w:val="ListParagraph"/>
+        <w:numPr>
+          <w:ilvl w:val="0"/>
+          <w:numId w:val="34"/>
         </w:numPr>
       </w:pPr>
       <w:r>
@@ -530,7 +610,6 @@
           <w:bCs/>
           <w:u w:val="single"/>
         </w:rPr>
-        <w:lastRenderedPageBreak/>
         <w:t>Trapdoor permutations</w:t>
       </w:r>
     </w:p>
@@ -543,7 +622,7 @@
         </w:numPr>
       </w:pPr>
       <w:r>
-        <w:t>RSA_1024</w:t>
+        <w:t>RSA</w:t>
       </w:r>
     </w:p>
     <w:p>
@@ -555,62 +634,24 @@
         </w:numPr>
       </w:pPr>
       <w:r>
-        <w:t>RSA_2048</w:t>
-      </w:r>
-    </w:p>
-    <w:p>
-      <w:pPr>
-        <w:pStyle w:val="ListParagraph"/>
-        <w:numPr>
-          <w:ilvl w:val="0"/>
-          <w:numId w:val="4"/>
-        </w:numPr>
-      </w:pPr>
-      <w:r>
-        <w:t>RSA_4096</w:t>
-      </w:r>
-    </w:p>
-    <w:p>
-      <w:pPr>
-        <w:pStyle w:val="ListParagraph"/>
-        <w:numPr>
-          <w:ilvl w:val="0"/>
-          <w:numId w:val="4"/>
-        </w:numPr>
-      </w:pPr>
-      <w:r>
-        <w:t>Rabin_1024</w:t>
+        <w:t>Rabin</w:t>
+      </w:r>
+      <w:r>
+        <w:t xml:space="preserve"> </w:t>
       </w:r>
       <w:r>
         <w:tab/>
       </w:r>
       <w:r>
         <w:tab/>
-        <w:t>[Katz-Lindell</w:t>
-      </w:r>
-      <w:r>
-        <w:t>, Section 11.2</w:t>
-      </w:r>
-      <w:r>
-        <w:t>]</w:t>
-      </w:r>
-    </w:p>
-    <w:p>
-      <w:pPr>
-        <w:pStyle w:val="ListParagraph"/>
-        <w:numPr>
-          <w:ilvl w:val="0"/>
-          <w:numId w:val="4"/>
-        </w:numPr>
-      </w:pPr>
-      <w:r>
-        <w:t>Rabin_2048</w:t>
       </w:r>
       <w:r>
         <w:tab/>
       </w:r>
       <w:r>
         <w:tab/>
+      </w:r>
+      <w:r>
         <w:t>[Katz-Lindell, Section 11.2]</w:t>
       </w:r>
     </w:p>
@@ -622,21 +663,12 @@
           <w:u w:val="single"/>
         </w:rPr>
       </w:pPr>
-    </w:p>
-    <w:p>
-      <w:pPr>
+      <w:r>
         <w:rPr>
           <w:b/>
           <w:bCs/>
           <w:u w:val="single"/>
         </w:rPr>
-      </w:pPr>
-      <w:r>
-        <w:rPr>
-          <w:b/>
-          <w:bCs/>
-          <w:u w:val="single"/>
-        </w:rPr>
         <w:t>Discrete log</w:t>
       </w:r>
     </w:p>
@@ -785,7 +817,19 @@
         </w:numPr>
       </w:pPr>
       <w:r>
-        <w:t>Add and multiply mod q</w:t>
+        <w:t xml:space="preserve">Add, </w:t>
+      </w:r>
+      <w:r>
+        <w:t xml:space="preserve">multiply </w:t>
+      </w:r>
+      <w:r>
+        <w:t xml:space="preserve">and find inverse </w:t>
+      </w:r>
+      <w:r>
+        <w:t>mod q</w:t>
+      </w:r>
+      <w:r>
+        <w:t xml:space="preserve"> (the order)</w:t>
       </w:r>
     </w:p>
     <w:p>
@@ -827,6 +871,18 @@
       </w:pPr>
       <w:r>
         <w:t>Multiple exponentiations with same base</w:t>
+      </w:r>
+    </w:p>
+    <w:p>
+      <w:pPr>
+        <w:pStyle w:val="ListParagraph"/>
+        <w:numPr>
+          <w:ilvl w:val="0"/>
+          <w:numId w:val="29"/>
+        </w:numPr>
+      </w:pPr>
+      <w:r>
+        <w:t>Verify membership in the group</w:t>
       </w:r>
     </w:p>
     <w:p>
@@ -992,6 +1048,7 @@
         <w:pStyle w:val="Heading1"/>
       </w:pPr>
       <w:r>
+        <w:lastRenderedPageBreak/>
         <w:t>Layer 2 – Non-Interactive Primitives</w:t>
       </w:r>
     </w:p>
@@ -1032,6 +1089,21 @@
     </w:p>
     <w:p>
       <w:pPr>
+        <w:pStyle w:val="ListParagraph"/>
+        <w:numPr>
+          <w:ilvl w:val="0"/>
+          <w:numId w:val="8"/>
+        </w:numPr>
+      </w:pPr>
+      <w:r>
+        <w:t>Information-theoretic MAC</w:t>
+      </w:r>
+      <w:r>
+        <w:t>s</w:t>
+      </w:r>
+    </w:p>
+    <w:p>
+      <w:pPr>
         <w:rPr>
           <w:b/>
           <w:bCs/>
@@ -1053,7 +1125,6 @@
           <w:bCs/>
           <w:u w:val="single"/>
         </w:rPr>
-        <w:lastRenderedPageBreak/>
         <w:t>Symmetric encryption</w:t>
       </w:r>
     </w:p>
@@ -1258,15 +1329,6 @@
       <w:r>
         <w:t xml:space="preserve"> version)</w:t>
       </w:r>
-      <w:r>
-        <w:tab/>
-      </w:r>
-      <w:r>
-        <w:rPr>
-          <w:color w:val="FF0000"/>
-        </w:rPr>
-        <w:t>[BENNY]</w:t>
-      </w:r>
     </w:p>
     <w:p>
       <w:pPr>
@@ -1289,15 +1351,6 @@
       <w:proofErr w:type="spellEnd"/>
       <w:r>
         <w:t xml:space="preserve"> version)</w:t>
-      </w:r>
-      <w:r>
-        <w:tab/>
-      </w:r>
-      <w:r>
-        <w:rPr>
-          <w:color w:val="FF0000"/>
-        </w:rPr>
-        <w:t>[BENNY]</w:t>
       </w:r>
     </w:p>
     <w:p>
@@ -1329,60 +1382,41 @@
           <w:u w:val="single"/>
         </w:rPr>
       </w:pPr>
+      <w:r>
+        <w:rPr>
+          <w:b/>
+          <w:bCs/>
+          <w:u w:val="single"/>
+        </w:rPr>
+        <w:t>Homomorphic encryption</w:t>
+      </w:r>
+    </w:p>
+    <w:p>
+      <w:pPr>
+        <w:pStyle w:val="ListParagraph"/>
+        <w:numPr>
+          <w:ilvl w:val="0"/>
+          <w:numId w:val="12"/>
+        </w:numPr>
+      </w:pPr>
       <w:proofErr w:type="spellStart"/>
       <w:r>
-        <w:rPr>
-          <w:b/>
-          <w:bCs/>
-          <w:u w:val="single"/>
-        </w:rPr>
-        <w:t>Homomorphic</w:t>
+        <w:t>Paillier</w:t>
       </w:r>
       <w:proofErr w:type="spellEnd"/>
       <w:r>
-        <w:rPr>
-          <w:b/>
-          <w:bCs/>
-          <w:u w:val="single"/>
-        </w:rPr>
-        <w:t xml:space="preserve"> encryption</w:t>
-      </w:r>
-    </w:p>
-    <w:p>
-      <w:pPr>
-        <w:pStyle w:val="ListParagraph"/>
-        <w:numPr>
-          <w:ilvl w:val="0"/>
-          <w:numId w:val="12"/>
-        </w:numPr>
-      </w:pPr>
+        <w:t xml:space="preserve"> (</w:t>
+      </w:r>
       <w:proofErr w:type="spellStart"/>
       <w:r>
-        <w:t>Paillier</w:t>
+        <w:t>Damgard-Jurik</w:t>
       </w:r>
       <w:proofErr w:type="spellEnd"/>
       <w:r>
-        <w:t xml:space="preserve"> (</w:t>
-      </w:r>
-      <w:proofErr w:type="spellStart"/>
-      <w:r>
-        <w:t>Damgard-Jurik</w:t>
-      </w:r>
-      <w:proofErr w:type="spellEnd"/>
-      <w:r>
         <w:t xml:space="preserve"> version)</w:t>
       </w:r>
       <w:r>
         <w:tab/>
-      </w:r>
-      <w:r>
-        <w:tab/>
-      </w:r>
-      <w:r>
-        <w:rPr>
-          <w:color w:val="FF0000"/>
-        </w:rPr>
-        <w:t>[BENNY]</w:t>
       </w:r>
     </w:p>
     <w:p>
@@ -1440,6 +1474,74 @@
           <w:bCs/>
           <w:u w:val="single"/>
         </w:rPr>
+        <w:t>Special encryption</w:t>
+      </w:r>
+      <w:r>
+        <w:t xml:space="preserve"> (version 2.0)</w:t>
+      </w:r>
+    </w:p>
+    <w:p>
+      <w:pPr>
+        <w:pStyle w:val="ListParagraph"/>
+        <w:numPr>
+          <w:ilvl w:val="0"/>
+          <w:numId w:val="33"/>
+        </w:numPr>
+      </w:pPr>
+      <w:r>
+        <w:t>Attribute-based encryption (from SHARPS)</w:t>
+      </w:r>
+    </w:p>
+    <w:p>
+      <w:pPr>
+        <w:pStyle w:val="ListParagraph"/>
+        <w:numPr>
+          <w:ilvl w:val="0"/>
+          <w:numId w:val="33"/>
+        </w:numPr>
+      </w:pPr>
+      <w:r>
+        <w:t>Format-preserving encryption [FFX standard]</w:t>
+      </w:r>
+    </w:p>
+    <w:p>
+      <w:pPr>
+        <w:pStyle w:val="ListParagraph"/>
+        <w:numPr>
+          <w:ilvl w:val="0"/>
+          <w:numId w:val="33"/>
+        </w:numPr>
+      </w:pPr>
+      <w:r>
+        <w:t>Order-preserving encryption</w:t>
+      </w:r>
+    </w:p>
+    <w:p>
+      <w:pPr>
+        <w:pStyle w:val="ListParagraph"/>
+        <w:numPr>
+          <w:ilvl w:val="0"/>
+          <w:numId w:val="33"/>
+        </w:numPr>
+      </w:pPr>
+      <w:r>
+        <w:t>Identity-based encryption</w:t>
+      </w:r>
+    </w:p>
+    <w:p>
+      <w:pPr>
+        <w:rPr>
+          <w:b/>
+          <w:bCs/>
+          <w:u w:val="single"/>
+        </w:rPr>
+      </w:pPr>
+      <w:r>
+        <w:rPr>
+          <w:b/>
+          <w:bCs/>
+          <w:u w:val="single"/>
+        </w:rPr>
         <w:t>Digital signatures</w:t>
       </w:r>
     </w:p>
@@ -1530,6 +1632,7 @@
           <w:bCs/>
           <w:u w:val="single"/>
         </w:rPr>
+        <w:lastRenderedPageBreak/>
         <w:t>Standard c</w:t>
       </w:r>
       <w:r>
@@ -1576,10 +1679,16 @@
         </w:numPr>
       </w:pPr>
       <w:r>
-        <w:t xml:space="preserve">Hash-based </w:t>
-      </w:r>
-      <w:r>
-        <w:t xml:space="preserve">(random-oracle) </w:t>
+        <w:t>H</w:t>
+      </w:r>
+      <w:r>
+        <w:t>euristic h</w:t>
+      </w:r>
+      <w:r>
+        <w:t xml:space="preserve">ash-based </w:t>
+      </w:r>
+      <w:r>
+        <w:t xml:space="preserve"> </w:t>
       </w:r>
       <w:r>
         <w:t>commitments</w:t>
@@ -1597,7 +1706,10 @@
         </w:numPr>
       </w:pPr>
       <w:r>
-        <w:t xml:space="preserve">Hash-based commitments: </w:t>
+        <w:t>Statistically-hiding h</w:t>
+      </w:r>
+      <w:r>
+        <w:t xml:space="preserve">ash-based commitments: </w:t>
       </w:r>
       <w:hyperlink r:id="rId11" w:history="1">
         <w:r>
@@ -1649,204 +1761,476 @@
       <w:r>
         <w:t>))</w:t>
       </w:r>
-    </w:p>
-    <w:p>
-      <w:pPr>
-        <w:pStyle w:val="ListParagraph"/>
-        <w:numPr>
-          <w:ilvl w:val="0"/>
-          <w:numId w:val="14"/>
-        </w:numPr>
-      </w:pPr>
-      <w:r>
-        <w:t>UC-secure commitment</w:t>
+      <w:r>
+        <w:t xml:space="preserve">; specifically El </w:t>
+      </w:r>
+      <w:proofErr w:type="spellStart"/>
+      <w:r>
+        <w:t>Gamal</w:t>
+      </w:r>
+      <w:proofErr w:type="spellEnd"/>
+    </w:p>
+    <w:p>
+      <w:pPr>
+        <w:rPr>
+          <w:b/>
+          <w:bCs/>
+          <w:u w:val="single"/>
+        </w:rPr>
+      </w:pPr>
+      <w:r>
+        <w:rPr>
+          <w:b/>
+          <w:bCs/>
+          <w:u w:val="single"/>
+        </w:rPr>
+        <w:t>Trapdoor (equivocal) commitment schemes</w:t>
+      </w:r>
+    </w:p>
+    <w:p>
+      <w:pPr>
+        <w:pStyle w:val="ListParagraph"/>
+        <w:numPr>
+          <w:ilvl w:val="0"/>
+          <w:numId w:val="19"/>
+        </w:numPr>
+      </w:pPr>
+      <w:r>
+        <w:t>Any commitment with a ZK</w:t>
+      </w:r>
+      <w:r>
+        <w:t xml:space="preserve"> of committed value</w:t>
+      </w:r>
+      <w:r>
+        <w:t>; instantiated at first with Pedersen and ElGamal commitments</w:t>
+      </w:r>
+    </w:p>
+    <w:p>
+      <w:pPr>
+        <w:rPr>
+          <w:b/>
+          <w:bCs/>
+          <w:u w:val="single"/>
+        </w:rPr>
+      </w:pPr>
+      <w:r>
+        <w:rPr>
+          <w:b/>
+          <w:bCs/>
+          <w:u w:val="single"/>
+        </w:rPr>
+        <w:t>Extractable commitment schemes</w:t>
+      </w:r>
+    </w:p>
+    <w:p>
+      <w:pPr>
+        <w:pStyle w:val="ListParagraph"/>
+        <w:numPr>
+          <w:ilvl w:val="0"/>
+          <w:numId w:val="36"/>
+        </w:numPr>
+      </w:pPr>
+      <w:r>
+        <w:t xml:space="preserve">Any commitment with a ZKPOK </w:t>
+      </w:r>
+      <w:r>
+        <w:t>for the commitment; instantiated at first with Pedersen and ElGamal commitments.</w:t>
+      </w:r>
+    </w:p>
+    <w:p>
+      <w:pPr>
+        <w:rPr>
+          <w:b/>
+          <w:bCs/>
+          <w:u w:val="single"/>
+        </w:rPr>
+      </w:pPr>
+      <w:r>
+        <w:rPr>
+          <w:b/>
+          <w:bCs/>
+          <w:u w:val="single"/>
+        </w:rPr>
+        <w:t>Full-trapdoor commitments (equivocal and extractable)</w:t>
+      </w:r>
+    </w:p>
+    <w:p>
+      <w:pPr>
+        <w:pStyle w:val="ListParagraph"/>
+        <w:numPr>
+          <w:ilvl w:val="0"/>
+          <w:numId w:val="35"/>
+        </w:numPr>
+      </w:pPr>
+      <w:r>
+        <w:t>Use ZK and ZKPOK as in equivocal and extractable</w:t>
+      </w:r>
+    </w:p>
+    <w:p>
+      <w:pPr>
+        <w:pStyle w:val="ListParagraph"/>
+        <w:numPr>
+          <w:ilvl w:val="0"/>
+          <w:numId w:val="35"/>
+        </w:numPr>
+      </w:pPr>
+      <w:r>
+        <w:t>Using a hash function as a random oracle</w:t>
+      </w:r>
+    </w:p>
+    <w:p>
+      <w:pPr>
+        <w:pStyle w:val="ListParagraph"/>
+        <w:numPr>
+          <w:ilvl w:val="0"/>
+          <w:numId w:val="35"/>
+        </w:numPr>
+      </w:pPr>
+      <w:r>
+        <w:t>Using ElGamal encryption and a CRS</w:t>
+      </w:r>
+    </w:p>
+    <w:p>
+      <w:pPr>
+        <w:rPr>
+          <w:b/>
+          <w:bCs/>
+          <w:u w:val="single"/>
+        </w:rPr>
+      </w:pPr>
+      <w:r>
+        <w:rPr>
+          <w:b/>
+          <w:bCs/>
+          <w:u w:val="single"/>
+        </w:rPr>
+        <w:t>Homomorphic commitment schemes</w:t>
+      </w:r>
+    </w:p>
+    <w:p>
+      <w:pPr>
+        <w:pStyle w:val="ListParagraph"/>
+        <w:numPr>
+          <w:ilvl w:val="0"/>
+          <w:numId w:val="26"/>
+        </w:numPr>
+      </w:pPr>
+      <w:r>
+        <w:t>Additive homomorphic operations on Pedersen</w:t>
+      </w:r>
+    </w:p>
+    <w:p>
+      <w:pPr>
+        <w:pStyle w:val="ListParagraph"/>
+        <w:numPr>
+          <w:ilvl w:val="0"/>
+          <w:numId w:val="26"/>
+        </w:numPr>
+      </w:pPr>
+      <w:r>
+        <w:t>Multiplicative homomorphic on ElGamal</w:t>
+      </w:r>
+    </w:p>
+    <w:p>
+      <w:pPr>
+        <w:rPr>
+          <w:b/>
+          <w:bCs/>
+          <w:u w:val="single"/>
+        </w:rPr>
+      </w:pPr>
+      <w:r>
+        <w:rPr>
+          <w:b/>
+          <w:bCs/>
+          <w:u w:val="single"/>
+        </w:rPr>
+        <w:t>UC-Secure commitments</w:t>
+      </w:r>
+    </w:p>
+    <w:p>
+      <w:pPr>
+        <w:pStyle w:val="ListParagraph"/>
+        <w:numPr>
+          <w:ilvl w:val="0"/>
+          <w:numId w:val="37"/>
+        </w:numPr>
+      </w:pPr>
+      <w:r>
+        <w:t>New protocol [Lindell2010]</w:t>
+      </w:r>
+    </w:p>
+    <w:p>
+      <w:pPr>
+        <w:pStyle w:val="ListParagraph"/>
+        <w:numPr>
+          <w:ilvl w:val="0"/>
+          <w:numId w:val="37"/>
+        </w:numPr>
+      </w:pPr>
+      <w:r>
+        <w:t>Based on random oracle</w:t>
+      </w:r>
+    </w:p>
+    <w:p>
+      <w:pPr>
+        <w:rPr>
+          <w:b/>
+          <w:bCs/>
+          <w:u w:val="single"/>
+        </w:rPr>
+      </w:pPr>
+      <w:r>
+        <w:rPr>
+          <w:b/>
+          <w:bCs/>
+          <w:u w:val="single"/>
+        </w:rPr>
+        <w:t>Non-malleable commitments</w:t>
+      </w:r>
+    </w:p>
+    <w:p>
+      <w:pPr>
+        <w:pStyle w:val="ListParagraph"/>
+        <w:numPr>
+          <w:ilvl w:val="0"/>
+          <w:numId w:val="38"/>
+        </w:numPr>
+      </w:pPr>
+      <w:r>
+        <w:t>Based on hash funct</w:t>
+      </w:r>
+      <w:r>
+        <w:t>ion (heuristic)</w:t>
+      </w:r>
+    </w:p>
+    <w:p>
+      <w:pPr>
+        <w:pStyle w:val="ListParagraph"/>
+        <w:numPr>
+          <w:ilvl w:val="0"/>
+          <w:numId w:val="38"/>
+        </w:numPr>
+      </w:pPr>
+      <w:r>
+        <w:t>Based on non-malleable encryption in the CRS (common reference string) model</w:t>
+      </w:r>
+    </w:p>
+    <w:p>
+      <w:pPr>
+        <w:rPr>
+          <w:b/>
+          <w:bCs/>
+          <w:u w:val="single"/>
+        </w:rPr>
+      </w:pPr>
+      <w:r>
+        <w:rPr>
+          <w:b/>
+          <w:bCs/>
+          <w:u w:val="single"/>
+        </w:rPr>
+        <w:t>Sigma protocol</w:t>
+      </w:r>
+    </w:p>
+    <w:p>
+      <w:pPr>
+        <w:pStyle w:val="ListParagraph"/>
+        <w:numPr>
+          <w:ilvl w:val="0"/>
+          <w:numId w:val="24"/>
+        </w:numPr>
+      </w:pPr>
+      <w:r>
+        <w:t>Sigma protocol of DLOG</w:t>
       </w:r>
       <w:r>
         <w:tab/>
       </w:r>
-      <w:r>
-        <w:tab/>
-      </w:r>
-      <w:hyperlink r:id="rId12" w:history="1">
-        <w:r>
-          <w:rPr>
-            <w:rStyle w:val="Hyperlink"/>
-          </w:rPr>
-          <w:t>http://eprint.iacr.org/2001/091</w:t>
-        </w:r>
-      </w:hyperlink>
+    </w:p>
+    <w:p>
+      <w:pPr>
+        <w:pStyle w:val="ListParagraph"/>
+        <w:numPr>
+          <w:ilvl w:val="0"/>
+          <w:numId w:val="24"/>
+        </w:numPr>
+      </w:pPr>
+      <w:r>
+        <w:t xml:space="preserve">Sigma protocol of </w:t>
+      </w:r>
+      <w:proofErr w:type="spellStart"/>
+      <w:r>
+        <w:t>D</w:t>
+      </w:r>
+      <w:r>
+        <w:t>iffie</w:t>
+      </w:r>
+      <w:proofErr w:type="spellEnd"/>
+      <w:r>
+        <w:t>-</w:t>
+      </w:r>
+      <w:r>
+        <w:t>H</w:t>
+      </w:r>
+      <w:r>
+        <w:t>ellman</w:t>
+      </w:r>
       <w:r>
         <w:t xml:space="preserve"> </w:t>
       </w:r>
-    </w:p>
-    <w:p>
-      <w:pPr>
-        <w:rPr>
-          <w:b/>
-          <w:bCs/>
-          <w:u w:val="single"/>
-        </w:rPr>
-      </w:pPr>
-      <w:r>
-        <w:rPr>
-          <w:b/>
-          <w:bCs/>
-          <w:u w:val="single"/>
-        </w:rPr>
-        <w:t>Trapdoor (equivocal) c</w:t>
-      </w:r>
-      <w:r>
-        <w:rPr>
-          <w:b/>
-          <w:bCs/>
-          <w:u w:val="single"/>
-        </w:rPr>
-        <w:t>ommitment schemes</w:t>
-      </w:r>
-    </w:p>
-    <w:p>
-      <w:pPr>
-        <w:pStyle w:val="ListParagraph"/>
-        <w:numPr>
-          <w:ilvl w:val="0"/>
-          <w:numId w:val="18"/>
-        </w:numPr>
-      </w:pPr>
-      <w:r>
-        <w:t>Based on DLOG Sigma protocol</w:t>
-      </w:r>
-      <w:r>
-        <w:tab/>
-        <w:t>[HL, Section 6.6, use DLOG sigma as basis]</w:t>
-      </w:r>
-    </w:p>
-    <w:p>
-      <w:pPr>
-        <w:pStyle w:val="ListParagraph"/>
-        <w:numPr>
-          <w:ilvl w:val="0"/>
-          <w:numId w:val="18"/>
+      <w:proofErr w:type="spellStart"/>
+      <w:r>
+        <w:t>tuple</w:t>
+      </w:r>
+      <w:proofErr w:type="spellEnd"/>
+    </w:p>
+    <w:p>
+      <w:pPr>
+        <w:pStyle w:val="ListParagraph"/>
+        <w:numPr>
+          <w:ilvl w:val="0"/>
+          <w:numId w:val="24"/>
+        </w:numPr>
+      </w:pPr>
+      <w:r>
+        <w:t xml:space="preserve">Sigma protocols for </w:t>
+      </w:r>
+      <w:proofErr w:type="spellStart"/>
+      <w:r>
+        <w:t>Damgard-Juri</w:t>
+      </w:r>
+      <w:r>
+        <w:t>k</w:t>
+      </w:r>
+      <w:proofErr w:type="spellEnd"/>
+      <w:r>
+        <w:t xml:space="preserve"> </w:t>
+      </w:r>
+      <w:r>
+        <w:t>(</w:t>
+      </w:r>
+      <w:proofErr w:type="spellStart"/>
+      <w:r>
+        <w:t>Paillier</w:t>
+      </w:r>
+      <w:proofErr w:type="spellEnd"/>
+      <w:r>
+        <w:t>)</w:t>
+      </w:r>
+    </w:p>
+    <w:p>
+      <w:pPr>
+        <w:pStyle w:val="ListParagraph"/>
+        <w:numPr>
+          <w:ilvl w:val="0"/>
+          <w:numId w:val="24"/>
+        </w:numPr>
+      </w:pPr>
+      <w:r>
+        <w:t xml:space="preserve">Sigma </w:t>
+      </w:r>
+      <w:r>
+        <w:t xml:space="preserve">protocol that know </w:t>
+      </w:r>
+      <w:r>
+        <w:t>committed valu</w:t>
+      </w:r>
+      <w:r>
+        <w:t>e for Pedersen commitments</w:t>
+      </w:r>
+    </w:p>
+    <w:p>
+      <w:pPr>
+        <w:pStyle w:val="ListParagraph"/>
+        <w:numPr>
+          <w:ilvl w:val="0"/>
+          <w:numId w:val="24"/>
+        </w:numPr>
+      </w:pPr>
+      <w:r>
+        <w:t xml:space="preserve">Sigma </w:t>
+      </w:r>
+      <w:r>
+        <w:t>protocol that know</w:t>
+      </w:r>
+      <w:r>
+        <w:t xml:space="preserve"> committed value for ElGamal commitments</w:t>
+      </w:r>
+    </w:p>
+    <w:p>
+      <w:pPr>
+        <w:pStyle w:val="ListParagraph"/>
+        <w:numPr>
+          <w:ilvl w:val="0"/>
+          <w:numId w:val="24"/>
+        </w:numPr>
+      </w:pPr>
+      <w:r>
+        <w:t xml:space="preserve">Sigma </w:t>
+      </w:r>
+      <w:r>
+        <w:t xml:space="preserve">protocol </w:t>
+      </w:r>
+      <w:r>
+        <w:t>that</w:t>
+      </w:r>
+      <w:r>
+        <w:t xml:space="preserve"> Pedersen</w:t>
+      </w:r>
+      <w:r>
+        <w:t xml:space="preserve"> committed value is </w:t>
+      </w:r>
+      <w:r>
+        <w:rPr>
+          <w:i/>
+          <w:iCs/>
+        </w:rPr>
+        <w:t>x</w:t>
+      </w:r>
+    </w:p>
+    <w:p>
+      <w:pPr>
+        <w:pStyle w:val="ListParagraph"/>
+        <w:numPr>
+          <w:ilvl w:val="0"/>
+          <w:numId w:val="24"/>
+        </w:numPr>
+      </w:pPr>
+      <w:r>
+        <w:t xml:space="preserve">Sigma </w:t>
+      </w:r>
+      <w:r>
+        <w:t xml:space="preserve">protocol </w:t>
+      </w:r>
+      <w:r>
+        <w:t>that</w:t>
+      </w:r>
+      <w:r>
+        <w:t xml:space="preserve"> ElGamal</w:t>
+      </w:r>
+      <w:r>
+        <w:t xml:space="preserve"> committed value is </w:t>
+      </w:r>
+      <w:r>
+        <w:rPr>
+          <w:i/>
+          <w:iCs/>
+        </w:rPr>
+        <w:t>x</w:t>
+      </w:r>
+    </w:p>
+    <w:p>
+      <w:pPr>
+        <w:pStyle w:val="ListParagraph"/>
+        <w:numPr>
+          <w:ilvl w:val="0"/>
+          <w:numId w:val="24"/>
         </w:numPr>
       </w:pPr>
       <w:r>
         <w:lastRenderedPageBreak/>
-        <w:t>General transformation from Sigma protocol where simulator instructions are provided.</w:t>
-      </w:r>
-    </w:p>
-    <w:p>
-      <w:pPr>
-        <w:rPr>
-          <w:b/>
-          <w:bCs/>
-          <w:u w:val="single"/>
-        </w:rPr>
-      </w:pPr>
-      <w:r>
-        <w:rPr>
-          <w:b/>
-          <w:bCs/>
-          <w:u w:val="single"/>
-        </w:rPr>
-        <w:t>Extractable c</w:t>
-      </w:r>
-      <w:r>
-        <w:rPr>
-          <w:b/>
-          <w:bCs/>
-          <w:u w:val="single"/>
-        </w:rPr>
-        <w:t>ommitment schemes</w:t>
-      </w:r>
-    </w:p>
-    <w:p>
-      <w:pPr>
-        <w:pStyle w:val="ListParagraph"/>
-        <w:numPr>
-          <w:ilvl w:val="0"/>
-          <w:numId w:val="19"/>
-        </w:numPr>
-      </w:pPr>
-      <w:r>
-        <w:t>Any commitment with a ZKPOK of committed value</w:t>
-      </w:r>
-    </w:p>
-    <w:p>
-      <w:pPr>
-        <w:pStyle w:val="ListParagraph"/>
-        <w:numPr>
-          <w:ilvl w:val="0"/>
-          <w:numId w:val="19"/>
-        </w:numPr>
-      </w:pPr>
-      <w:r>
-        <w:t>Others?</w:t>
-      </w:r>
-    </w:p>
-    <w:p>
-      <w:pPr>
-        <w:rPr>
-          <w:b/>
-          <w:bCs/>
-          <w:u w:val="single"/>
-        </w:rPr>
-      </w:pPr>
-      <w:proofErr w:type="spellStart"/>
-      <w:r>
-        <w:rPr>
-          <w:b/>
-          <w:bCs/>
-          <w:u w:val="single"/>
-        </w:rPr>
-        <w:t>Homomorphic</w:t>
-      </w:r>
-      <w:proofErr w:type="spellEnd"/>
-      <w:r>
-        <w:rPr>
-          <w:b/>
-          <w:bCs/>
-          <w:u w:val="single"/>
-        </w:rPr>
-        <w:t xml:space="preserve"> commitment schemes</w:t>
-      </w:r>
-    </w:p>
-    <w:p>
-      <w:pPr>
-        <w:pStyle w:val="ListParagraph"/>
-        <w:numPr>
-          <w:ilvl w:val="0"/>
-          <w:numId w:val="26"/>
-        </w:numPr>
-      </w:pPr>
-      <w:r>
-        <w:t xml:space="preserve">Take from LEGO: </w:t>
-      </w:r>
-      <w:hyperlink r:id="rId13" w:history="1">
-        <w:r>
-          <w:rPr>
-            <w:rStyle w:val="Hyperlink"/>
-          </w:rPr>
-          <w:t>http://eprint.iacr.org/2008/427.pdf</w:t>
-        </w:r>
-      </w:hyperlink>
-      <w:r>
-        <w:t xml:space="preserve"> </w:t>
-      </w:r>
-    </w:p>
-    <w:p>
-      <w:pPr>
-        <w:rPr>
-          <w:b/>
-          <w:bCs/>
-          <w:u w:val="single"/>
-        </w:rPr>
-      </w:pPr>
-      <w:r>
-        <w:rPr>
-          <w:b/>
-          <w:bCs/>
-          <w:u w:val="single"/>
-        </w:rPr>
-        <w:t>Sigma protocol</w:t>
+        <w:t>Sigma protocol of ElGamal secret key</w:t>
       </w:r>
     </w:p>
     <w:p>
@@ -1858,14 +2242,7 @@
         </w:numPr>
       </w:pPr>
       <w:r>
-        <w:t>Sigma protocol of DLOG</w:t>
-      </w:r>
-      <w:r>
-        <w:tab/>
-      </w:r>
-      <w:r>
-        <w:tab/>
-        <w:t>[HL, Section 6.1]</w:t>
+        <w:t>AND of multiple sigma protocols</w:t>
       </w:r>
     </w:p>
     <w:p>
@@ -1877,16 +2254,7 @@
         </w:numPr>
       </w:pPr>
       <w:r>
-        <w:t xml:space="preserve">Sigma protocol of DH </w:t>
-      </w:r>
-      <w:proofErr w:type="spellStart"/>
-      <w:r>
-        <w:t>tuple</w:t>
-      </w:r>
-      <w:proofErr w:type="spellEnd"/>
-      <w:r>
-        <w:tab/>
-        <w:t>[HL, Section 6.2]</w:t>
+        <w:t>OR of two sigma protocols</w:t>
       </w:r>
     </w:p>
     <w:p>
@@ -1898,24 +2266,7 @@
         </w:numPr>
       </w:pPr>
       <w:r>
-        <w:t xml:space="preserve">Sigma protocols for </w:t>
-      </w:r>
-      <w:proofErr w:type="spellStart"/>
-      <w:r>
-        <w:t>Damgard-Jurik</w:t>
-      </w:r>
-      <w:proofErr w:type="spellEnd"/>
-      <w:r>
-        <w:t xml:space="preserve"> </w:t>
-      </w:r>
-      <w:r>
-        <w:tab/>
-      </w:r>
-      <w:r>
-        <w:rPr>
-          <w:color w:val="FF0000"/>
-        </w:rPr>
-        <w:t>[BENNY]</w:t>
+        <w:t>OR of multiple sigma protocols</w:t>
       </w:r>
     </w:p>
     <w:p>
@@ -1927,80 +2278,7 @@
         </w:numPr>
       </w:pPr>
       <w:r>
-        <w:t>Sigma of committed value for Pedersen commitments</w:t>
-      </w:r>
-      <w:r>
-        <w:tab/>
-        <w:t>[???]</w:t>
-      </w:r>
-    </w:p>
-    <w:p>
-      <w:pPr>
-        <w:pStyle w:val="ListParagraph"/>
-        <w:numPr>
-          <w:ilvl w:val="0"/>
-          <w:numId w:val="24"/>
-        </w:numPr>
-      </w:pPr>
-      <w:r>
-        <w:t xml:space="preserve">Sigma of committed value for </w:t>
-      </w:r>
-      <w:proofErr w:type="spellStart"/>
-      <w:r>
-        <w:t>ElGamal</w:t>
-      </w:r>
-      <w:proofErr w:type="spellEnd"/>
-      <w:r>
-        <w:t xml:space="preserve"> commitments</w:t>
-      </w:r>
-      <w:r>
-        <w:tab/>
-        <w:t>[???]</w:t>
-      </w:r>
-    </w:p>
-    <w:p>
-      <w:pPr>
-        <w:pStyle w:val="ListParagraph"/>
-        <w:numPr>
-          <w:ilvl w:val="0"/>
-          <w:numId w:val="24"/>
-        </w:numPr>
-      </w:pPr>
-      <w:r>
-        <w:t>Sigma that committed value is as given</w:t>
-      </w:r>
-      <w:r>
-        <w:tab/>
-        <w:t>- Pedersen</w:t>
-      </w:r>
-      <w:r>
-        <w:tab/>
-        <w:t>[???]</w:t>
-      </w:r>
-    </w:p>
-    <w:p>
-      <w:pPr>
-        <w:pStyle w:val="ListParagraph"/>
-        <w:numPr>
-          <w:ilvl w:val="0"/>
-          <w:numId w:val="24"/>
-        </w:numPr>
-      </w:pPr>
-      <w:r>
-        <w:t>Sigma that committed value is as given</w:t>
-      </w:r>
-      <w:r>
-        <w:tab/>
-        <w:t xml:space="preserve">- El </w:t>
-      </w:r>
-      <w:proofErr w:type="spellStart"/>
-      <w:r>
-        <w:t>Gamal</w:t>
-      </w:r>
-      <w:proofErr w:type="spellEnd"/>
-      <w:r>
-        <w:tab/>
-        <w:t>[???]</w:t>
+        <w:t>General compound statements (AND/OR) of sigma protocols</w:t>
       </w:r>
     </w:p>
     <w:p>
@@ -2051,13 +2329,7 @@
         <w:rPr>
           <w:vertAlign w:val="superscript"/>
         </w:rPr>
-        <w:t>nd</w:t>
-      </w:r>
-      <w:r>
-        <w:rPr>
-          <w:vertAlign w:val="superscript"/>
-        </w:rPr>
-        <w:t xml:space="preserve"> </w:t>
+        <w:t xml:space="preserve">nd </w:t>
       </w:r>
       <w:r>
         <w:t>message</w:t>
@@ -2096,215 +2368,86 @@
         </w:numPr>
       </w:pPr>
       <w:r>
-        <w:t xml:space="preserve">Optional: check </w:t>
-      </w:r>
-      <w:r>
-        <w:rPr>
-          <w:rFonts w:ascii="CMR10" w:cs="CMR10"/>
-          <w:sz w:val="20"/>
-          <w:szCs w:val="20"/>
-        </w:rPr>
-        <w:t xml:space="preserve">membership in </w:t>
-      </w:r>
-      <w:r>
-        <w:rPr>
-          <w:rFonts w:ascii="CMMI10" w:hAnsi="CMMI10" w:cs="CMMI10"/>
-          <w:sz w:val="20"/>
-          <w:szCs w:val="20"/>
-        </w:rPr>
-        <w:t>L</w:t>
-      </w:r>
-      <w:r>
-        <w:rPr>
-          <w:rFonts w:ascii="CMMI7" w:hAnsi="CMMI7" w:cs="CMMI7"/>
-          <w:sz w:val="14"/>
-          <w:szCs w:val="14"/>
-        </w:rPr>
-        <w:t>R</w:t>
-      </w:r>
-      <w:r>
-        <w:rPr>
-          <w:rFonts w:ascii="CMR10" w:cs="CMR10"/>
-          <w:sz w:val="20"/>
-          <w:szCs w:val="20"/>
-        </w:rPr>
-        <w:t xml:space="preserve">. That is, given </w:t>
-      </w:r>
-      <w:r>
-        <w:rPr>
-          <w:rFonts w:ascii="CMMI10" w:hAnsi="CMMI10" w:cs="CMMI10"/>
-          <w:sz w:val="20"/>
-          <w:szCs w:val="20"/>
-        </w:rPr>
-        <w:t xml:space="preserve">x </w:t>
-      </w:r>
-      <w:r>
-        <w:rPr>
-          <w:rFonts w:ascii="CMR10" w:cs="CMR10"/>
-          <w:sz w:val="20"/>
-          <w:szCs w:val="20"/>
-        </w:rPr>
-        <w:t>it is easy to decide if there</w:t>
-      </w:r>
-    </w:p>
-    <w:p>
-      <w:pPr>
-        <w:pStyle w:val="ListParagraph"/>
-        <w:ind w:left="1440"/>
-      </w:pPr>
-      <w:r>
-        <w:rPr>
-          <w:rFonts w:ascii="CMR10" w:cs="CMR10"/>
-          <w:sz w:val="20"/>
-          <w:szCs w:val="20"/>
-        </w:rPr>
-        <w:t xml:space="preserve">exists a </w:t>
-      </w:r>
-      <w:r>
-        <w:rPr>
-          <w:rFonts w:ascii="CMMI10" w:hAnsi="CMMI10" w:cs="CMMI10"/>
-          <w:sz w:val="20"/>
-          <w:szCs w:val="20"/>
-        </w:rPr>
-        <w:t xml:space="preserve">w </w:t>
-      </w:r>
-      <w:r>
-        <w:rPr>
-          <w:rFonts w:ascii="CMR10" w:cs="CMR10"/>
-          <w:sz w:val="20"/>
-          <w:szCs w:val="20"/>
-        </w:rPr>
-        <w:t>such that (</w:t>
+        <w:t>Optional: simulator instructions for gen</w:t>
+      </w:r>
+      <w:r>
+        <w:t>erating prover messages (for OR and</w:t>
+      </w:r>
+      <w:r>
+        <w:t xml:space="preserve"> general compound statements)</w:t>
+      </w:r>
+    </w:p>
+    <w:p>
+      <w:pPr>
+        <w:rPr>
+          <w:b/>
+          <w:bCs/>
+          <w:u w:val="single"/>
+        </w:rPr>
+      </w:pPr>
+      <w:r>
+        <w:rPr>
+          <w:b/>
+          <w:bCs/>
+          <w:u w:val="single"/>
+        </w:rPr>
+        <w:t>Zero knowledge</w:t>
+      </w:r>
+    </w:p>
+    <w:p>
+      <w:pPr>
+        <w:pStyle w:val="ListParagraph"/>
+        <w:numPr>
+          <w:ilvl w:val="0"/>
+          <w:numId w:val="16"/>
+        </w:numPr>
+      </w:pPr>
+      <w:r>
+        <w:t xml:space="preserve">Zero-knowledge for every Sigma-protocol using any </w:t>
+      </w:r>
+      <w:r>
+        <w:t xml:space="preserve">perfectly-hiding </w:t>
+      </w:r>
+      <w:r>
+        <w:t>commitment</w:t>
+      </w:r>
+    </w:p>
+    <w:p>
+      <w:pPr>
+        <w:pStyle w:val="ListParagraph"/>
+        <w:numPr>
+          <w:ilvl w:val="0"/>
+          <w:numId w:val="16"/>
+        </w:numPr>
+      </w:pPr>
+      <w:r>
+        <w:t xml:space="preserve">ZKPOK for every Sigma-protocol using any </w:t>
+      </w:r>
+      <w:r>
+        <w:t>perfectly-hiding equivocal commitment</w:t>
+      </w:r>
+    </w:p>
+    <w:p>
+      <w:pPr>
+        <w:pStyle w:val="ListParagraph"/>
+        <w:numPr>
+          <w:ilvl w:val="0"/>
+          <w:numId w:val="16"/>
+        </w:numPr>
+      </w:pPr>
+      <w:r>
+        <w:t>Fiat-Shamir transform for any Sigma protocol: just get ve</w:t>
+      </w:r>
+      <w:r>
+        <w:t>rifier message by HASH(</w:t>
       </w:r>
       <w:proofErr w:type="spellStart"/>
       <w:r>
-        <w:rPr>
-          <w:rFonts w:ascii="CMMI10" w:hAnsi="CMMI10" w:cs="CMMI10"/>
-          <w:sz w:val="20"/>
-          <w:szCs w:val="20"/>
-        </w:rPr>
-        <w:t>x,w</w:t>
+        <w:t>x,first</w:t>
       </w:r>
       <w:proofErr w:type="spellEnd"/>
       <w:r>
-        <w:rPr>
-          <w:rFonts w:ascii="CMR10" w:cs="CMR10"/>
-          <w:sz w:val="20"/>
-          <w:szCs w:val="20"/>
-        </w:rPr>
-        <w:t xml:space="preserve">) </w:t>
-      </w:r>
-      <w:r>
-        <w:rPr>
-          <w:rFonts w:ascii="CMSY10" w:eastAsia="CMSY10" w:cs="CMSY10" w:hint="eastAsia"/>
-          <w:sz w:val="20"/>
-          <w:szCs w:val="20"/>
-        </w:rPr>
-        <w:t>∈</w:t>
-      </w:r>
-      <w:r>
-        <w:rPr>
-          <w:rFonts w:ascii="CMSY10" w:eastAsia="CMSY10" w:cs="CMSY10"/>
-          <w:sz w:val="20"/>
-          <w:szCs w:val="20"/>
-        </w:rPr>
-        <w:t xml:space="preserve"> </w:t>
-      </w:r>
-      <w:r>
-        <w:rPr>
-          <w:rFonts w:ascii="CMMI10" w:hAnsi="CMMI10" w:cs="CMMI10"/>
-          <w:sz w:val="20"/>
-          <w:szCs w:val="20"/>
-        </w:rPr>
-        <w:t>R</w:t>
-      </w:r>
-    </w:p>
-    <w:p>
-      <w:pPr>
-        <w:pStyle w:val="ListParagraph"/>
-        <w:numPr>
-          <w:ilvl w:val="1"/>
-          <w:numId w:val="24"/>
-        </w:numPr>
-      </w:pPr>
-      <w:r>
-        <w:t>Optional: simulator instructions for generating prover messages (for OR, general compound statements and trapdoor commitments)</w:t>
-      </w:r>
-    </w:p>
-    <w:p>
-      <w:pPr>
-        <w:pStyle w:val="ListParagraph"/>
-        <w:numPr>
-          <w:ilvl w:val="0"/>
-          <w:numId w:val="24"/>
-        </w:numPr>
-      </w:pPr>
-      <w:r>
-        <w:t xml:space="preserve">AND of any number of Sigma protocols </w:t>
-      </w:r>
-      <w:r>
-        <w:tab/>
-        <w:t>[HL, Section 6.4]</w:t>
-      </w:r>
-    </w:p>
-    <w:p>
-      <w:pPr>
-        <w:pStyle w:val="ListParagraph"/>
-        <w:numPr>
-          <w:ilvl w:val="0"/>
-          <w:numId w:val="24"/>
-        </w:numPr>
-      </w:pPr>
-      <w:r>
-        <w:t>OR of any two Sigma protocols</w:t>
-      </w:r>
-      <w:r>
-        <w:tab/>
-      </w:r>
-      <w:r>
-        <w:tab/>
-        <w:t>[HL, Section 6.4]</w:t>
-      </w:r>
-    </w:p>
-    <w:p>
-      <w:pPr>
-        <w:pStyle w:val="ListParagraph"/>
-        <w:numPr>
-          <w:ilvl w:val="0"/>
-          <w:numId w:val="24"/>
-        </w:numPr>
-      </w:pPr>
-      <w:r>
-        <w:t xml:space="preserve">General compound statements </w:t>
-      </w:r>
-      <w:r>
-        <w:tab/>
-      </w:r>
-      <w:r>
-        <w:tab/>
-      </w:r>
-      <w:r>
-        <w:rPr>
-          <w:color w:val="FF0000"/>
-        </w:rPr>
-        <w:t>[BENNY]</w:t>
-      </w:r>
-    </w:p>
-    <w:p>
-      <w:pPr>
-        <w:rPr>
-          <w:b/>
-          <w:bCs/>
-          <w:u w:val="single"/>
-        </w:rPr>
-      </w:pPr>
-      <w:r>
-        <w:rPr>
-          <w:b/>
-          <w:bCs/>
-          <w:u w:val="single"/>
-        </w:rPr>
-        <w:t>Zero knowledge</w:t>
+        <w:t>-message)</w:t>
       </w:r>
     </w:p>
     <w:p>
@@ -2316,35 +2459,7 @@
         </w:numPr>
       </w:pPr>
       <w:r>
-        <w:t>Zero-knowledge for every Sigma-protocol using any commitment</w:t>
-      </w:r>
-      <w:r>
-        <w:tab/>
-        <w:t>[HL, Section 6.5.1]</w:t>
-      </w:r>
-    </w:p>
-    <w:p>
-      <w:pPr>
-        <w:pStyle w:val="ListParagraph"/>
-        <w:numPr>
-          <w:ilvl w:val="0"/>
-          <w:numId w:val="16"/>
-        </w:numPr>
-      </w:pPr>
-      <w:r>
-        <w:t>ZKPOK for every Sigma-protocol using any trapdoor commitment [HL, Section 6.5.2]</w:t>
-      </w:r>
-    </w:p>
-    <w:p>
-      <w:pPr>
-        <w:pStyle w:val="ListParagraph"/>
-        <w:numPr>
-          <w:ilvl w:val="0"/>
-          <w:numId w:val="16"/>
-        </w:numPr>
-      </w:pPr>
-      <w:r>
-        <w:t>Fiat-Shamir transform for any Sigma protocol: just get verifier message by HASH(x,\alpha)</w:t>
+        <w:t>UC-secure ZKPOK from any sigma protocol, using any UC-secure commitment</w:t>
       </w:r>
     </w:p>
     <w:p>
@@ -2432,7 +2547,6 @@
         </w:numPr>
       </w:pPr>
       <w:r>
-        <w:lastRenderedPageBreak/>
         <w:t>Both parties output XOR of bits</w:t>
       </w:r>
     </w:p>
@@ -2445,7 +2559,7 @@
         </w:numPr>
       </w:pPr>
       <w:r>
-        <w:t>[Lindell01] coin tossing, using Pedersen commitments and DLOG-ZK</w:t>
+        <w:t>[Lindell01] coin tossing</w:t>
       </w:r>
     </w:p>
     <w:p>
@@ -2457,7 +2571,7 @@
         </w:numPr>
       </w:pPr>
       <w:r>
-        <w:t>P1 commits to a random r using Pedersen</w:t>
+        <w:t>P1 commits to a random r</w:t>
       </w:r>
     </w:p>
     <w:p>
@@ -2469,7 +2583,7 @@
         </w:numPr>
       </w:pPr>
       <w:r>
-        <w:t>P1 proves in ZKPOK that it knows the committed value (item 4 in sigma)</w:t>
+        <w:t>P1 proves in ZKPOK that it knows the committed value</w:t>
       </w:r>
     </w:p>
     <w:p>
@@ -2537,15 +2651,7 @@
         </w:numPr>
       </w:pPr>
       <w:r>
-        <w:t>Semi-</w:t>
-      </w:r>
-      <w:proofErr w:type="spellStart"/>
-      <w:r>
-        <w:t>simulatable</w:t>
-      </w:r>
-      <w:proofErr w:type="spellEnd"/>
-      <w:r>
-        <w:t xml:space="preserve"> coin-tossing</w:t>
+        <w:t>[Lindell01] coin tossing, version 2</w:t>
       </w:r>
     </w:p>
     <w:p>
@@ -2557,7 +2663,7 @@
         </w:numPr>
       </w:pPr>
       <w:r>
-        <w:t>P1 sends a perfectly-hiding commitment to r (e.g. Pedersen or random-oracle)</w:t>
+        <w:t>P1 commits to a random r using a fully-trapdoor commitment scheme</w:t>
       </w:r>
     </w:p>
     <w:p>
@@ -2569,7 +2675,7 @@
         </w:numPr>
       </w:pPr>
       <w:r>
-        <w:t>P2 sends a perfectly-binding commitment to s (e.g., Public-key commit or random-oracle)</w:t>
+        <w:t>P2 sends a random s</w:t>
       </w:r>
     </w:p>
     <w:p>
@@ -2581,7 +2687,15 @@
         </w:numPr>
       </w:pPr>
       <w:r>
-        <w:t>P1 opens</w:t>
+        <w:t xml:space="preserve">P1 </w:t>
+      </w:r>
+      <w:proofErr w:type="spellStart"/>
+      <w:r>
+        <w:t>decommits</w:t>
+      </w:r>
+      <w:proofErr w:type="spellEnd"/>
+      <w:r>
+        <w:t xml:space="preserve"> to r</w:t>
       </w:r>
     </w:p>
     <w:p>
@@ -2593,7 +2707,27 @@
         </w:numPr>
       </w:pPr>
       <w:r>
-        <w:t>P2 opens</w:t>
+        <w:t>Both parties output XOR of r and s</w:t>
+      </w:r>
+    </w:p>
+    <w:p>
+      <w:pPr>
+        <w:pStyle w:val="ListParagraph"/>
+        <w:numPr>
+          <w:ilvl w:val="0"/>
+          <w:numId w:val="15"/>
+        </w:numPr>
+      </w:pPr>
+      <w:r>
+        <w:t>Semi-</w:t>
+      </w:r>
+      <w:proofErr w:type="spellStart"/>
+      <w:r>
+        <w:t>simulatable</w:t>
+      </w:r>
+      <w:proofErr w:type="spellEnd"/>
+      <w:r>
+        <w:t xml:space="preserve"> coin-tossing</w:t>
       </w:r>
     </w:p>
     <w:p>
@@ -2605,6 +2739,60 @@
         </w:numPr>
       </w:pPr>
       <w:r>
+        <w:t xml:space="preserve">P1 sends a perfectly-hiding commitment to r </w:t>
+      </w:r>
+    </w:p>
+    <w:p>
+      <w:pPr>
+        <w:pStyle w:val="ListParagraph"/>
+        <w:numPr>
+          <w:ilvl w:val="1"/>
+          <w:numId w:val="15"/>
+        </w:numPr>
+      </w:pPr>
+      <w:r>
+        <w:t xml:space="preserve">P2 sends a perfectly-binding commitment to s </w:t>
+      </w:r>
+    </w:p>
+    <w:p>
+      <w:pPr>
+        <w:pStyle w:val="ListParagraph"/>
+        <w:numPr>
+          <w:ilvl w:val="1"/>
+          <w:numId w:val="15"/>
+        </w:numPr>
+      </w:pPr>
+      <w:r>
+        <w:t>P1 opens</w:t>
+      </w:r>
+      <w:r>
+        <w:t xml:space="preserve"> r</w:t>
+      </w:r>
+    </w:p>
+    <w:p>
+      <w:pPr>
+        <w:pStyle w:val="ListParagraph"/>
+        <w:numPr>
+          <w:ilvl w:val="1"/>
+          <w:numId w:val="15"/>
+        </w:numPr>
+      </w:pPr>
+      <w:r>
+        <w:t>P2 opens</w:t>
+      </w:r>
+      <w:r>
+        <w:t xml:space="preserve"> s</w:t>
+      </w:r>
+    </w:p>
+    <w:p>
+      <w:pPr>
+        <w:pStyle w:val="ListParagraph"/>
+        <w:numPr>
+          <w:ilvl w:val="1"/>
+          <w:numId w:val="15"/>
+        </w:numPr>
+      </w:pPr>
+      <w:r>
         <w:t>Both parties output XOR of r and s</w:t>
       </w:r>
     </w:p>
@@ -2622,6 +2810,7 @@
           <w:bCs/>
           <w:u w:val="single"/>
         </w:rPr>
+        <w:lastRenderedPageBreak/>
         <w:t>Oblivious transfer</w:t>
       </w:r>
     </w:p>
@@ -2633,11 +2822,12 @@
           <w:numId w:val="20"/>
         </w:numPr>
       </w:pPr>
-      <w:proofErr w:type="spellStart"/>
       <w:r>
         <w:t>Naor-Pinkas</w:t>
       </w:r>
-      <w:proofErr w:type="spellEnd"/>
+      <w:r>
+        <w:t>, privacy only</w:t>
+      </w:r>
       <w:r>
         <w:rPr>
           <w:lang w:val="en-GB"/>
@@ -2654,139 +2844,31 @@
         <w:tab/>
       </w:r>
       <w:r>
+        <w:t>[HL, Section 7.2.1]</w:t>
+      </w:r>
+    </w:p>
+    <w:p>
+      <w:pPr>
+        <w:pStyle w:val="ListParagraph"/>
+        <w:numPr>
+          <w:ilvl w:val="0"/>
+          <w:numId w:val="20"/>
+        </w:numPr>
+      </w:pPr>
+      <w:r>
+        <w:t>AIR</w:t>
+      </w:r>
+      <w:r>
+        <w:t xml:space="preserve"> (using any homomorphic encryption)</w:t>
+      </w:r>
+      <w:r>
+        <w:t>; version 2</w:t>
+      </w:r>
+      <w:r>
         <w:tab/>
       </w:r>
       <w:r>
-        <w:t>[HL, Section 7.2.1]</w:t>
-      </w:r>
-    </w:p>
-    <w:p>
-      <w:pPr>
-        <w:pStyle w:val="ListParagraph"/>
-        <w:numPr>
-          <w:ilvl w:val="0"/>
-          <w:numId w:val="20"/>
-        </w:numPr>
-      </w:pPr>
-      <w:r>
-        <w:t>AIR</w:t>
-      </w:r>
-      <w:r>
-        <w:t xml:space="preserve"> (using any </w:t>
-      </w:r>
-      <w:proofErr w:type="spellStart"/>
-      <w:r>
-        <w:t>homomorphic</w:t>
-      </w:r>
-      <w:proofErr w:type="spellEnd"/>
-      <w:r>
-        <w:t xml:space="preserve"> encryption)</w:t>
-      </w:r>
-      <w:r>
-        <w:tab/>
-      </w:r>
-      <w:r>
-        <w:tab/>
-      </w:r>
-      <w:r>
         <w:t>[HL, Section 7.2.2]</w:t>
-      </w:r>
-    </w:p>
-    <w:p>
-      <w:pPr>
-        <w:pStyle w:val="ListParagraph"/>
-        <w:numPr>
-          <w:ilvl w:val="0"/>
-          <w:numId w:val="20"/>
-        </w:numPr>
-      </w:pPr>
-      <w:r>
-        <w:t>HL-one-sided</w:t>
-      </w:r>
-      <w:r>
-        <w:t xml:space="preserve"> </w:t>
-      </w:r>
-      <w:r>
-        <w:rPr>
-          <w:lang w:val="en-GB"/>
-        </w:rPr>
-        <w:t>(using any DH group)</w:t>
-      </w:r>
-      <w:r>
-        <w:tab/>
-      </w:r>
-      <w:r>
-        <w:tab/>
-      </w:r>
-      <w:r>
-        <w:tab/>
-      </w:r>
-      <w:r>
-        <w:t>[HL, Section 7.3]</w:t>
-      </w:r>
-    </w:p>
-    <w:p>
-      <w:pPr>
-        <w:pStyle w:val="ListParagraph"/>
-        <w:numPr>
-          <w:ilvl w:val="0"/>
-          <w:numId w:val="20"/>
-        </w:numPr>
-        <w:rPr>
-          <w:strike/>
-          <w:highlight w:val="yellow"/>
-        </w:rPr>
-      </w:pPr>
-      <w:r>
-        <w:rPr>
-          <w:strike/>
-          <w:highlight w:val="yellow"/>
-        </w:rPr>
-        <w:t>HL-full simulation</w:t>
-      </w:r>
-      <w:r>
-        <w:rPr>
-          <w:strike/>
-          <w:highlight w:val="yellow"/>
-        </w:rPr>
-        <w:t xml:space="preserve"> </w:t>
-      </w:r>
-      <w:r>
-        <w:rPr>
-          <w:strike/>
-          <w:highlight w:val="yellow"/>
-          <w:lang w:val="en-GB"/>
-        </w:rPr>
-        <w:t>(using any DH group)</w:t>
-      </w:r>
-      <w:r>
-        <w:rPr>
-          <w:strike/>
-          <w:highlight w:val="yellow"/>
-          <w:lang w:val="en-GB"/>
-        </w:rPr>
-        <w:tab/>
-      </w:r>
-      <w:r>
-        <w:rPr>
-          <w:strike/>
-          <w:highlight w:val="yellow"/>
-        </w:rPr>
-        <w:tab/>
-      </w:r>
-      <w:r>
-        <w:rPr>
-          <w:strike/>
-          <w:highlight w:val="yellow"/>
-        </w:rPr>
-        <w:tab/>
-      </w:r>
-      <w:r>
-        <w:rPr>
-          <w:strike/>
-          <w:highlight w:val="yellow"/>
-        </w:rPr>
-        <w:t>[HL, Section 7.4]</w:t>
       </w:r>
     </w:p>
     <w:p>
@@ -2828,34 +2910,19 @@
           <w:ilvl w:val="0"/>
           <w:numId w:val="20"/>
         </w:numPr>
-        <w:rPr>
-          <w:highlight w:val="yellow"/>
-        </w:rPr>
       </w:pPr>
       <w:proofErr w:type="spellStart"/>
       <w:r>
-        <w:rPr>
-          <w:highlight w:val="yellow"/>
-        </w:rPr>
         <w:t>PVW_plain</w:t>
       </w:r>
       <w:proofErr w:type="spellEnd"/>
       <w:r>
-        <w:rPr>
-          <w:highlight w:val="yellow"/>
-        </w:rPr>
         <w:t xml:space="preserve"> (using a Fiat-Shamir proof instead)</w:t>
       </w:r>
       <w:r>
-        <w:rPr>
-          <w:highlight w:val="yellow"/>
-        </w:rPr>
         <w:tab/>
       </w:r>
       <w:r>
-        <w:rPr>
-          <w:highlight w:val="yellow"/>
-        </w:rPr>
         <w:tab/>
         <w:t>[HL, Section 7.5 at the end]</w:t>
       </w:r>
@@ -2869,7 +2936,13 @@
         </w:numPr>
       </w:pPr>
       <w:r>
-        <w:t>PVW_UC (using any DH group or N-</w:t>
+        <w:t xml:space="preserve">PVW_UC </w:t>
+      </w:r>
+      <w:r>
+        <w:t xml:space="preserve"> in the CRS model </w:t>
+      </w:r>
+      <w:r>
+        <w:t>(using any DH group or N-</w:t>
       </w:r>
       <w:proofErr w:type="spellStart"/>
       <w:r>
@@ -2881,17 +2954,12 @@
       </w:r>
       <w:r>
         <w:tab/>
-      </w:r>
-      <w:r>
-        <w:tab/>
-      </w:r>
-      <w:r>
         <w:t>[PVW]</w:t>
       </w:r>
       <w:r>
         <w:t xml:space="preserve">, </w:t>
       </w:r>
-      <w:hyperlink r:id="rId14" w:history="1">
+      <w:hyperlink r:id="rId12" w:history="1">
         <w:r>
           <w:rPr>
             <w:rStyle w:val="Hyperlink"/>
@@ -2910,7 +2978,15 @@
           <w:bCs/>
           <w:u w:val="single"/>
         </w:rPr>
-        <w:t>Batch OT</w:t>
+        <w:t xml:space="preserve">Batch </w:t>
+      </w:r>
+      <w:r>
+        <w:rPr>
+          <w:b/>
+          <w:bCs/>
+          <w:u w:val="single"/>
+        </w:rPr>
+        <w:t>oblivious transfer</w:t>
       </w:r>
     </w:p>
     <w:p>
@@ -2920,52 +2996,20 @@
           <w:ilvl w:val="0"/>
           <w:numId w:val="25"/>
         </w:numPr>
-        <w:rPr>
-          <w:strike/>
-        </w:rPr>
-      </w:pPr>
-      <w:r>
-        <w:rPr>
-          <w:strike/>
-          <w:highlight w:val="yellow"/>
-        </w:rPr>
-        <w:t>HL-full-</w:t>
-      </w:r>
+      </w:pPr>
       <w:proofErr w:type="spellStart"/>
       <w:r>
-        <w:rPr>
-          <w:strike/>
-          <w:highlight w:val="yellow"/>
-        </w:rPr>
-        <w:t>sim</w:t>
+        <w:t>PVW_plain</w:t>
       </w:r>
       <w:proofErr w:type="spellEnd"/>
       <w:r>
-        <w:rPr>
-          <w:strike/>
-          <w:highlight w:val="yellow"/>
-        </w:rPr>
+        <w:t xml:space="preserve"> in batch mode</w:t>
+      </w:r>
+      <w:r>
         <w:tab/>
       </w:r>
       <w:r>
-        <w:rPr>
-          <w:strike/>
-          <w:highlight w:val="yellow"/>
-        </w:rPr>
         <w:tab/>
-        <w:t>[HL, Section 7.4.2]</w:t>
-      </w:r>
-    </w:p>
-    <w:p>
-      <w:pPr>
-        <w:pStyle w:val="ListParagraph"/>
-        <w:numPr>
-          <w:ilvl w:val="0"/>
-          <w:numId w:val="25"/>
-        </w:numPr>
-      </w:pPr>
-      <w:r>
-        <w:t>PVW-batch</w:t>
       </w:r>
       <w:r>
         <w:tab/>
@@ -2977,6 +3021,64 @@
     </w:p>
     <w:p>
       <w:pPr>
+        <w:pStyle w:val="ListParagraph"/>
+        <w:numPr>
+          <w:ilvl w:val="0"/>
+          <w:numId w:val="25"/>
+        </w:numPr>
+      </w:pPr>
+      <w:proofErr w:type="spellStart"/>
+      <w:r>
+        <w:t>PVW_plain</w:t>
+      </w:r>
+      <w:proofErr w:type="spellEnd"/>
+      <w:r>
+        <w:t>-Fiat-Shamir in batch mode</w:t>
+      </w:r>
+      <w:r>
+        <w:tab/>
+      </w:r>
+      <w:r>
+        <w:tab/>
+      </w:r>
+      <w:r>
+        <w:tab/>
+        <w:t>[HL, Section 7.5]</w:t>
+      </w:r>
+      <w:r>
+        <w:t xml:space="preserve"> </w:t>
+      </w:r>
+    </w:p>
+    <w:p>
+      <w:pPr>
+        <w:pStyle w:val="ListParagraph"/>
+        <w:numPr>
+          <w:ilvl w:val="0"/>
+          <w:numId w:val="25"/>
+        </w:numPr>
+      </w:pPr>
+      <w:r>
+        <w:t>PVW_UC in batch mode</w:t>
+      </w:r>
+      <w:r>
+        <w:tab/>
+      </w:r>
+      <w:r>
+        <w:tab/>
+      </w:r>
+      <w:r>
+        <w:tab/>
+      </w:r>
+      <w:r>
+        <w:tab/>
+      </w:r>
+      <w:r>
+        <w:tab/>
+        <w:t>[HL, Section 7.5]</w:t>
+      </w:r>
+    </w:p>
+    <w:p>
+      <w:pPr>
         <w:rPr>
           <w:b/>
           <w:bCs/>
@@ -3015,12 +3117,6 @@
       <w:r>
         <w:tab/>
       </w:r>
-      <w:r>
-        <w:rPr>
-          <w:color w:val="FF0000"/>
-        </w:rPr>
-        <w:t>[BENNY]</w:t>
-      </w:r>
     </w:p>
     <w:p>
       <w:pPr>
@@ -3031,170 +3127,202 @@
         </w:numPr>
       </w:pPr>
       <w:r>
-        <w:t xml:space="preserve">Based on </w:t>
+        <w:t>Based on homomorphic encryption</w:t>
+      </w:r>
+    </w:p>
+    <w:p>
+      <w:pPr>
+        <w:pStyle w:val="ListParagraph"/>
+        <w:numPr>
+          <w:ilvl w:val="0"/>
+          <w:numId w:val="22"/>
+        </w:numPr>
+      </w:pPr>
+      <w:r>
+        <w:t>Fully-secure oblivious polynomial evaluation (?)</w:t>
+      </w:r>
+    </w:p>
+    <w:p>
+      <w:pPr>
+        <w:rPr>
+          <w:b/>
+          <w:bCs/>
+          <w:u w:val="single"/>
+        </w:rPr>
+      </w:pPr>
+      <w:r>
+        <w:rPr>
+          <w:b/>
+          <w:bCs/>
+          <w:u w:val="single"/>
+        </w:rPr>
+        <w:t>Oblivious pseudorandom function evaluation</w:t>
+      </w:r>
+    </w:p>
+    <w:p>
+      <w:pPr>
+        <w:pStyle w:val="ListParagraph"/>
+        <w:numPr>
+          <w:ilvl w:val="0"/>
+          <w:numId w:val="23"/>
+        </w:numPr>
+      </w:pPr>
+      <w:r>
+        <w:t>Based on OT</w:t>
+      </w:r>
+      <w:r>
+        <w:tab/>
+      </w:r>
+      <w:r>
+        <w:tab/>
+      </w:r>
+      <w:r>
+        <w:tab/>
+      </w:r>
+      <w:r>
+        <w:tab/>
+      </w:r>
+      <w:r>
+        <w:t>[HL, Section 7.6]</w:t>
+      </w:r>
+    </w:p>
+    <w:p>
+      <w:pPr>
+        <w:rPr>
+          <w:b/>
+          <w:bCs/>
+          <w:u w:val="single"/>
+        </w:rPr>
+      </w:pPr>
+      <w:r>
+        <w:rPr>
+          <w:b/>
+          <w:bCs/>
+          <w:u w:val="single"/>
+        </w:rPr>
+        <w:t>Key exchange protocols</w:t>
+      </w:r>
+    </w:p>
+    <w:p>
+      <w:pPr>
+        <w:pStyle w:val="ListParagraph"/>
+        <w:numPr>
+          <w:ilvl w:val="0"/>
+          <w:numId w:val="39"/>
+        </w:numPr>
+      </w:pPr>
+      <w:r>
+        <w:t>Naïve (use given symmetric keys directly)</w:t>
+      </w:r>
+    </w:p>
+    <w:p>
+      <w:pPr>
+        <w:pStyle w:val="ListParagraph"/>
+        <w:numPr>
+          <w:ilvl w:val="0"/>
+          <w:numId w:val="39"/>
+        </w:numPr>
+      </w:pPr>
+      <w:r>
+        <w:t xml:space="preserve">Passive </w:t>
       </w:r>
       <w:proofErr w:type="spellStart"/>
       <w:r>
-        <w:t>homomorphic</w:t>
+        <w:t>Diffie</w:t>
       </w:r>
       <w:proofErr w:type="spellEnd"/>
       <w:r>
-        <w:t xml:space="preserve"> encryption</w:t>
+        <w:t>-Hellman</w:t>
+      </w:r>
+    </w:p>
+    <w:p>
+      <w:pPr>
+        <w:pStyle w:val="ListParagraph"/>
+        <w:numPr>
+          <w:ilvl w:val="0"/>
+          <w:numId w:val="39"/>
+        </w:numPr>
+      </w:pPr>
+      <w:r>
+        <w:t>UC-secure key exchange</w:t>
+      </w:r>
+    </w:p>
+    <w:p>
+      <w:pPr>
+        <w:pStyle w:val="ListParagraph"/>
+        <w:numPr>
+          <w:ilvl w:val="0"/>
+          <w:numId w:val="39"/>
+        </w:numPr>
+      </w:pPr>
+      <w:r>
+        <w:t>SSL-based key exchange (maybe)</w:t>
+      </w:r>
+    </w:p>
+    <w:p>
+      <w:pPr>
+        <w:rPr>
+          <w:b/>
+          <w:bCs/>
+          <w:u w:val="single"/>
+        </w:rPr>
+      </w:pPr>
+      <w:r>
+        <w:rPr>
+          <w:b/>
+          <w:bCs/>
+          <w:u w:val="single"/>
+        </w:rPr>
+        <w:t>Authenticated broadcast channel</w:t>
+      </w:r>
+    </w:p>
+    <w:p>
+      <w:pPr>
+        <w:pStyle w:val="ListParagraph"/>
+        <w:numPr>
+          <w:ilvl w:val="0"/>
+          <w:numId w:val="40"/>
+        </w:numPr>
+      </w:pPr>
+      <w:r>
+        <w:t>Exponential broadcast for a small number of parties</w:t>
+      </w:r>
+    </w:p>
+    <w:p>
+      <w:pPr>
+        <w:pStyle w:val="ListParagraph"/>
+        <w:numPr>
+          <w:ilvl w:val="0"/>
+          <w:numId w:val="40"/>
+        </w:numPr>
+      </w:pPr>
+      <w:r>
+        <w:t>Authenticated broadcast</w:t>
+      </w:r>
+    </w:p>
+    <w:p>
+      <w:pPr>
+        <w:pStyle w:val="ListParagraph"/>
+        <w:numPr>
+          <w:ilvl w:val="0"/>
+          <w:numId w:val="40"/>
+        </w:numPr>
+      </w:pPr>
+      <w:r>
+        <w:t>Simultaneous broadcast</w:t>
+      </w:r>
+    </w:p>
+    <w:p>
+      <w:r>
+        <w:rPr>
+          <w:b/>
+          <w:bCs/>
+          <w:u w:val="single"/>
+        </w:rPr>
+        <w:t>Information theoretic techniques</w:t>
       </w:r>
       <w:r>
         <w:tab/>
-      </w:r>
-      <w:r>
-        <w:rPr>
-          <w:color w:val="FF0000"/>
-        </w:rPr>
-        <w:t>[BENNY]</w:t>
-      </w:r>
-    </w:p>
-    <w:p>
-      <w:pPr>
-        <w:rPr>
-          <w:b/>
-          <w:bCs/>
-          <w:u w:val="single"/>
-        </w:rPr>
-      </w:pPr>
-      <w:r>
-        <w:rPr>
-          <w:b/>
-          <w:bCs/>
-          <w:u w:val="single"/>
-        </w:rPr>
-        <w:t>Oblivious pseudorandom function evaluation</w:t>
-      </w:r>
-    </w:p>
-    <w:p>
-      <w:pPr>
-        <w:pStyle w:val="ListParagraph"/>
-        <w:numPr>
-          <w:ilvl w:val="0"/>
-          <w:numId w:val="23"/>
-        </w:numPr>
-      </w:pPr>
-      <w:r>
-        <w:t>Based on OT</w:t>
-      </w:r>
-      <w:r>
-        <w:tab/>
-      </w:r>
-      <w:r>
-        <w:tab/>
-      </w:r>
-      <w:r>
-        <w:tab/>
-      </w:r>
-      <w:r>
-        <w:tab/>
-      </w:r>
-      <w:r>
-        <w:t>[HL, Section 7.6]</w:t>
-      </w:r>
-    </w:p>
-    <w:p/>
-    <w:p>
-      <w:r>
-        <w:rPr>
-          <w:b/>
-          <w:bCs/>
-          <w:u w:val="single"/>
-        </w:rPr>
-        <w:t>Authenticated communication channels</w:t>
-      </w:r>
-      <w:r>
-        <w:t>:</w:t>
-      </w:r>
-      <w:r>
-        <w:tab/>
-        <w:t xml:space="preserve">use </w:t>
-      </w:r>
-      <w:proofErr w:type="spellStart"/>
-      <w:r>
-        <w:t>openSSL</w:t>
-      </w:r>
-      <w:proofErr w:type="spellEnd"/>
-    </w:p>
-    <w:p>
-      <w:r>
-        <w:rPr>
-          <w:b/>
-          <w:bCs/>
-          <w:u w:val="single"/>
-        </w:rPr>
-        <w:t>Private</w:t>
-      </w:r>
-      <w:r>
-        <w:rPr>
-          <w:b/>
-          <w:bCs/>
-          <w:u w:val="single"/>
-        </w:rPr>
-        <w:t xml:space="preserve"> communication channels</w:t>
-      </w:r>
-      <w:r>
-        <w:t>:</w:t>
-      </w:r>
-      <w:r>
-        <w:tab/>
-      </w:r>
-      <w:r>
-        <w:tab/>
-        <w:t xml:space="preserve">use </w:t>
-      </w:r>
-      <w:proofErr w:type="spellStart"/>
-      <w:r>
-        <w:t>openSSL</w:t>
-      </w:r>
-      <w:proofErr w:type="spellEnd"/>
-    </w:p>
-    <w:p>
-      <w:pPr>
-        <w:rPr>
-          <w:b/>
-          <w:bCs/>
-          <w:u w:val="single"/>
-        </w:rPr>
-      </w:pPr>
-      <w:r>
-        <w:rPr>
-          <w:b/>
-          <w:bCs/>
-          <w:u w:val="single"/>
-        </w:rPr>
-        <w:t>Authenticated broadcast channel</w:t>
-      </w:r>
-    </w:p>
-    <w:p>
-      <w:r>
-        <w:tab/>
-        <w:t>As in document by Meital</w:t>
-      </w:r>
-    </w:p>
-    <w:p>
-      <w:pPr>
-        <w:rPr>
-          <w:b/>
-          <w:bCs/>
-          <w:u w:val="single"/>
-        </w:rPr>
-      </w:pPr>
-    </w:p>
-    <w:p>
-      <w:r>
-        <w:rPr>
-          <w:b/>
-          <w:bCs/>
-          <w:u w:val="single"/>
-        </w:rPr>
-        <w:t>Information theoretic techniques</w:t>
-      </w:r>
-      <w:r>
-        <w:tab/>
-        <w:t>(take specification from VIFF)</w:t>
       </w:r>
     </w:p>
     <w:p>
@@ -3620,6 +3748,95 @@
     </w:lvl>
   </w:abstractNum>
   <w:abstractNum w:abstractNumId="3">
+    <w:nsid w:val="0DC908D5"/>
+    <w:multiLevelType w:val="hybridMultilevel"/>
+    <w:tmpl w:val="174284B8"/>
+    <w:lvl w:ilvl="0" w:tplc="0409000F">
+      <w:start w:val="1"/>
+      <w:numFmt w:val="decimal"/>
+      <w:lvlText w:val="%1."/>
+      <w:lvlJc w:val="left"/>
+      <w:pPr>
+        <w:ind w:left="720" w:hanging="360"/>
+      </w:pPr>
+      <w:rPr>
+        <w:rFonts w:hint="default"/>
+      </w:rPr>
+    </w:lvl>
+    <w:lvl w:ilvl="1" w:tplc="04090019" w:tentative="1">
+      <w:start w:val="1"/>
+      <w:numFmt w:val="lowerLetter"/>
+      <w:lvlText w:val="%2."/>
+      <w:lvlJc w:val="left"/>
+      <w:pPr>
+        <w:ind w:left="1440" w:hanging="360"/>
+      </w:pPr>
+    </w:lvl>
+    <w:lvl w:ilvl="2" w:tplc="0409001B" w:tentative="1">
+      <w:start w:val="1"/>
+      <w:numFmt w:val="lowerRoman"/>
+      <w:lvlText w:val="%3."/>
+      <w:lvlJc w:val="right"/>
+      <w:pPr>
+        <w:ind w:left="2160" w:hanging="180"/>
+      </w:pPr>
+    </w:lvl>
+    <w:lvl w:ilvl="3" w:tplc="0409000F" w:tentative="1">
+      <w:start w:val="1"/>
+      <w:numFmt w:val="decimal"/>
+      <w:lvlText w:val="%4."/>
+      <w:lvlJc w:val="left"/>
+      <w:pPr>
+        <w:ind w:left="2880" w:hanging="360"/>
+      </w:pPr>
+    </w:lvl>
+    <w:lvl w:ilvl="4" w:tplc="04090019" w:tentative="1">
+      <w:start w:val="1"/>
+      <w:numFmt w:val="lowerLetter"/>
+      <w:lvlText w:val="%5."/>
+      <w:lvlJc w:val="left"/>
+      <w:pPr>
+        <w:ind w:left="3600" w:hanging="360"/>
+      </w:pPr>
+    </w:lvl>
+    <w:lvl w:ilvl="5" w:tplc="0409001B" w:tentative="1">
+      <w:start w:val="1"/>
+      <w:numFmt w:val="lowerRoman"/>
+      <w:lvlText w:val="%6."/>
+      <w:lvlJc w:val="right"/>
+      <w:pPr>
+        <w:ind w:left="4320" w:hanging="180"/>
+      </w:pPr>
+    </w:lvl>
+    <w:lvl w:ilvl="6" w:tplc="0409000F" w:tentative="1">
+      <w:start w:val="1"/>
+      <w:numFmt w:val="decimal"/>
+      <w:lvlText w:val="%7."/>
+      <w:lvlJc w:val="left"/>
+      <w:pPr>
+        <w:ind w:left="5040" w:hanging="360"/>
+      </w:pPr>
+    </w:lvl>
+    <w:lvl w:ilvl="7" w:tplc="04090019" w:tentative="1">
+      <w:start w:val="1"/>
+      <w:numFmt w:val="lowerLetter"/>
+      <w:lvlText w:val="%8."/>
+      <w:lvlJc w:val="left"/>
+      <w:pPr>
+        <w:ind w:left="5760" w:hanging="360"/>
+      </w:pPr>
+    </w:lvl>
+    <w:lvl w:ilvl="8" w:tplc="0409001B" w:tentative="1">
+      <w:start w:val="1"/>
+      <w:numFmt w:val="lowerRoman"/>
+      <w:lvlText w:val="%9."/>
+      <w:lvlJc w:val="right"/>
+      <w:pPr>
+        <w:ind w:left="6480" w:hanging="180"/>
+      </w:pPr>
+    </w:lvl>
+  </w:abstractNum>
+  <w:abstractNum w:abstractNumId="4">
     <w:nsid w:val="117A3215"/>
     <w:multiLevelType w:val="hybridMultilevel"/>
     <w:tmpl w:val="6FCA272C"/>
@@ -3708,7 +3925,7 @@
       </w:pPr>
     </w:lvl>
   </w:abstractNum>
-  <w:abstractNum w:abstractNumId="4">
+  <w:abstractNum w:abstractNumId="5">
     <w:nsid w:val="159C3FD0"/>
     <w:multiLevelType w:val="hybridMultilevel"/>
     <w:tmpl w:val="2DA46B74"/>
@@ -3797,7 +4014,7 @@
       </w:pPr>
     </w:lvl>
   </w:abstractNum>
-  <w:abstractNum w:abstractNumId="5">
+  <w:abstractNum w:abstractNumId="6">
     <w:nsid w:val="180C32FF"/>
     <w:multiLevelType w:val="hybridMultilevel"/>
     <w:tmpl w:val="1556C5CA"/>
@@ -3886,7 +4103,7 @@
       </w:pPr>
     </w:lvl>
   </w:abstractNum>
-  <w:abstractNum w:abstractNumId="6">
+  <w:abstractNum w:abstractNumId="7">
     <w:nsid w:val="1B8334DE"/>
     <w:multiLevelType w:val="hybridMultilevel"/>
     <w:tmpl w:val="129411B0"/>
@@ -3975,7 +4192,7 @@
       </w:pPr>
     </w:lvl>
   </w:abstractNum>
-  <w:abstractNum w:abstractNumId="7">
+  <w:abstractNum w:abstractNumId="8">
     <w:nsid w:val="1D3359E7"/>
     <w:multiLevelType w:val="hybridMultilevel"/>
     <w:tmpl w:val="EA988222"/>
@@ -4064,7 +4281,7 @@
       </w:pPr>
     </w:lvl>
   </w:abstractNum>
-  <w:abstractNum w:abstractNumId="8">
+  <w:abstractNum w:abstractNumId="9">
     <w:nsid w:val="1E8A41E0"/>
     <w:multiLevelType w:val="hybridMultilevel"/>
     <w:tmpl w:val="43B28032"/>
@@ -4153,7 +4370,7 @@
       </w:pPr>
     </w:lvl>
   </w:abstractNum>
-  <w:abstractNum w:abstractNumId="9">
+  <w:abstractNum w:abstractNumId="10">
     <w:nsid w:val="20550FA2"/>
     <w:multiLevelType w:val="hybridMultilevel"/>
     <w:tmpl w:val="C186EA98"/>
@@ -4242,7 +4459,7 @@
       </w:pPr>
     </w:lvl>
   </w:abstractNum>
-  <w:abstractNum w:abstractNumId="10">
+  <w:abstractNum w:abstractNumId="11">
     <w:nsid w:val="284E7218"/>
     <w:multiLevelType w:val="hybridMultilevel"/>
     <w:tmpl w:val="C608D224"/>
@@ -4331,7 +4548,96 @@
       </w:pPr>
     </w:lvl>
   </w:abstractNum>
-  <w:abstractNum w:abstractNumId="11">
+  <w:abstractNum w:abstractNumId="12">
+    <w:nsid w:val="2B88437A"/>
+    <w:multiLevelType w:val="hybridMultilevel"/>
+    <w:tmpl w:val="A5C85C28"/>
+    <w:lvl w:ilvl="0" w:tplc="0409000F">
+      <w:start w:val="1"/>
+      <w:numFmt w:val="decimal"/>
+      <w:lvlText w:val="%1."/>
+      <w:lvlJc w:val="left"/>
+      <w:pPr>
+        <w:ind w:left="720" w:hanging="360"/>
+      </w:pPr>
+      <w:rPr>
+        <w:rFonts w:hint="default"/>
+      </w:rPr>
+    </w:lvl>
+    <w:lvl w:ilvl="1" w:tplc="04090019" w:tentative="1">
+      <w:start w:val="1"/>
+      <w:numFmt w:val="lowerLetter"/>
+      <w:lvlText w:val="%2."/>
+      <w:lvlJc w:val="left"/>
+      <w:pPr>
+        <w:ind w:left="1440" w:hanging="360"/>
+      </w:pPr>
+    </w:lvl>
+    <w:lvl w:ilvl="2" w:tplc="0409001B" w:tentative="1">
+      <w:start w:val="1"/>
+      <w:numFmt w:val="lowerRoman"/>
+      <w:lvlText w:val="%3."/>
+      <w:lvlJc w:val="right"/>
+      <w:pPr>
+        <w:ind w:left="2160" w:hanging="180"/>
+      </w:pPr>
+    </w:lvl>
+    <w:lvl w:ilvl="3" w:tplc="0409000F" w:tentative="1">
+      <w:start w:val="1"/>
+      <w:numFmt w:val="decimal"/>
+      <w:lvlText w:val="%4."/>
+      <w:lvlJc w:val="left"/>
+      <w:pPr>
+        <w:ind w:left="2880" w:hanging="360"/>
+      </w:pPr>
+    </w:lvl>
+    <w:lvl w:ilvl="4" w:tplc="04090019" w:tentative="1">
+      <w:start w:val="1"/>
+      <w:numFmt w:val="lowerLetter"/>
+      <w:lvlText w:val="%5."/>
+      <w:lvlJc w:val="left"/>
+      <w:pPr>
+        <w:ind w:left="3600" w:hanging="360"/>
+      </w:pPr>
+    </w:lvl>
+    <w:lvl w:ilvl="5" w:tplc="0409001B" w:tentative="1">
+      <w:start w:val="1"/>
+      <w:numFmt w:val="lowerRoman"/>
+      <w:lvlText w:val="%6."/>
+      <w:lvlJc w:val="right"/>
+      <w:pPr>
+        <w:ind w:left="4320" w:hanging="180"/>
+      </w:pPr>
+    </w:lvl>
+    <w:lvl w:ilvl="6" w:tplc="0409000F" w:tentative="1">
+      <w:start w:val="1"/>
+      <w:numFmt w:val="decimal"/>
+      <w:lvlText w:val="%7."/>
+      <w:lvlJc w:val="left"/>
+      <w:pPr>
+        <w:ind w:left="5040" w:hanging="360"/>
+      </w:pPr>
+    </w:lvl>
+    <w:lvl w:ilvl="7" w:tplc="04090019" w:tentative="1">
+      <w:start w:val="1"/>
+      <w:numFmt w:val="lowerLetter"/>
+      <w:lvlText w:val="%8."/>
+      <w:lvlJc w:val="left"/>
+      <w:pPr>
+        <w:ind w:left="5760" w:hanging="360"/>
+      </w:pPr>
+    </w:lvl>
+    <w:lvl w:ilvl="8" w:tplc="0409001B" w:tentative="1">
+      <w:start w:val="1"/>
+      <w:numFmt w:val="lowerRoman"/>
+      <w:lvlText w:val="%9."/>
+      <w:lvlJc w:val="right"/>
+      <w:pPr>
+        <w:ind w:left="6480" w:hanging="180"/>
+      </w:pPr>
+    </w:lvl>
+  </w:abstractNum>
+  <w:abstractNum w:abstractNumId="13">
     <w:nsid w:val="2CDC328F"/>
     <w:multiLevelType w:val="hybridMultilevel"/>
     <w:tmpl w:val="50F4F260"/>
@@ -4420,7 +4726,7 @@
       </w:pPr>
     </w:lvl>
   </w:abstractNum>
-  <w:abstractNum w:abstractNumId="12">
+  <w:abstractNum w:abstractNumId="14">
     <w:nsid w:val="2F5F046E"/>
     <w:multiLevelType w:val="hybridMultilevel"/>
     <w:tmpl w:val="1C9CE7DE"/>
@@ -4509,7 +4815,7 @@
       </w:pPr>
     </w:lvl>
   </w:abstractNum>
-  <w:abstractNum w:abstractNumId="13">
+  <w:abstractNum w:abstractNumId="15">
     <w:nsid w:val="31BF2D45"/>
     <w:multiLevelType w:val="hybridMultilevel"/>
     <w:tmpl w:val="E29AC6AA"/>
@@ -4598,7 +4904,7 @@
       </w:pPr>
     </w:lvl>
   </w:abstractNum>
-  <w:abstractNum w:abstractNumId="14">
+  <w:abstractNum w:abstractNumId="16">
     <w:nsid w:val="341704B8"/>
     <w:multiLevelType w:val="hybridMultilevel"/>
     <w:tmpl w:val="B5C8454E"/>
@@ -4687,7 +4993,7 @@
       </w:pPr>
     </w:lvl>
   </w:abstractNum>
-  <w:abstractNum w:abstractNumId="15">
+  <w:abstractNum w:abstractNumId="17">
     <w:nsid w:val="347814DB"/>
     <w:multiLevelType w:val="hybridMultilevel"/>
     <w:tmpl w:val="A778539A"/>
@@ -4776,7 +5082,96 @@
       </w:pPr>
     </w:lvl>
   </w:abstractNum>
-  <w:abstractNum w:abstractNumId="16">
+  <w:abstractNum w:abstractNumId="18">
+    <w:nsid w:val="362E35E6"/>
+    <w:multiLevelType w:val="hybridMultilevel"/>
+    <w:tmpl w:val="BA54DF28"/>
+    <w:lvl w:ilvl="0" w:tplc="0409000F">
+      <w:start w:val="1"/>
+      <w:numFmt w:val="decimal"/>
+      <w:lvlText w:val="%1."/>
+      <w:lvlJc w:val="left"/>
+      <w:pPr>
+        <w:ind w:left="720" w:hanging="360"/>
+      </w:pPr>
+      <w:rPr>
+        <w:rFonts w:hint="default"/>
+      </w:rPr>
+    </w:lvl>
+    <w:lvl w:ilvl="1" w:tplc="04090019" w:tentative="1">
+      <w:start w:val="1"/>
+      <w:numFmt w:val="lowerLetter"/>
+      <w:lvlText w:val="%2."/>
+      <w:lvlJc w:val="left"/>
+      <w:pPr>
+        <w:ind w:left="1440" w:hanging="360"/>
+      </w:pPr>
+    </w:lvl>
+    <w:lvl w:ilvl="2" w:tplc="0409001B" w:tentative="1">
+      <w:start w:val="1"/>
+      <w:numFmt w:val="lowerRoman"/>
+      <w:lvlText w:val="%3."/>
+      <w:lvlJc w:val="right"/>
+      <w:pPr>
+        <w:ind w:left="2160" w:hanging="180"/>
+      </w:pPr>
+    </w:lvl>
+    <w:lvl w:ilvl="3" w:tplc="0409000F" w:tentative="1">
+      <w:start w:val="1"/>
+      <w:numFmt w:val="decimal"/>
+      <w:lvlText w:val="%4."/>
+      <w:lvlJc w:val="left"/>
+      <w:pPr>
+        <w:ind w:left="2880" w:hanging="360"/>
+      </w:pPr>
+    </w:lvl>
+    <w:lvl w:ilvl="4" w:tplc="04090019" w:tentative="1">
+      <w:start w:val="1"/>
+      <w:numFmt w:val="lowerLetter"/>
+      <w:lvlText w:val="%5."/>
+      <w:lvlJc w:val="left"/>
+      <w:pPr>
+        <w:ind w:left="3600" w:hanging="360"/>
+      </w:pPr>
+    </w:lvl>
+    <w:lvl w:ilvl="5" w:tplc="0409001B" w:tentative="1">
+      <w:start w:val="1"/>
+      <w:numFmt w:val="lowerRoman"/>
+      <w:lvlText w:val="%6."/>
+      <w:lvlJc w:val="right"/>
+      <w:pPr>
+        <w:ind w:left="4320" w:hanging="180"/>
+      </w:pPr>
+    </w:lvl>
+    <w:lvl w:ilvl="6" w:tplc="0409000F" w:tentative="1">
+      <w:start w:val="1"/>
+      <w:numFmt w:val="decimal"/>
+      <w:lvlText w:val="%7."/>
+      <w:lvlJc w:val="left"/>
+      <w:pPr>
+        <w:ind w:left="5040" w:hanging="360"/>
+      </w:pPr>
+    </w:lvl>
+    <w:lvl w:ilvl="7" w:tplc="04090019" w:tentative="1">
+      <w:start w:val="1"/>
+      <w:numFmt w:val="lowerLetter"/>
+      <w:lvlText w:val="%8."/>
+      <w:lvlJc w:val="left"/>
+      <w:pPr>
+        <w:ind w:left="5760" w:hanging="360"/>
+      </w:pPr>
+    </w:lvl>
+    <w:lvl w:ilvl="8" w:tplc="0409001B" w:tentative="1">
+      <w:start w:val="1"/>
+      <w:numFmt w:val="lowerRoman"/>
+      <w:lvlText w:val="%9."/>
+      <w:lvlJc w:val="right"/>
+      <w:pPr>
+        <w:ind w:left="6480" w:hanging="180"/>
+      </w:pPr>
+    </w:lvl>
+  </w:abstractNum>
+  <w:abstractNum w:abstractNumId="19">
     <w:nsid w:val="38240428"/>
     <w:multiLevelType w:val="hybridMultilevel"/>
     <w:tmpl w:val="7FC06A8C"/>
@@ -4865,7 +5260,7 @@
       </w:pPr>
     </w:lvl>
   </w:abstractNum>
-  <w:abstractNum w:abstractNumId="17">
+  <w:abstractNum w:abstractNumId="20">
     <w:nsid w:val="389D1204"/>
     <w:multiLevelType w:val="hybridMultilevel"/>
     <w:tmpl w:val="7FFEBDB4"/>
@@ -4954,7 +5349,185 @@
       </w:pPr>
     </w:lvl>
   </w:abstractNum>
-  <w:abstractNum w:abstractNumId="18">
+  <w:abstractNum w:abstractNumId="21">
+    <w:nsid w:val="38B37A5D"/>
+    <w:multiLevelType w:val="hybridMultilevel"/>
+    <w:tmpl w:val="99501856"/>
+    <w:lvl w:ilvl="0" w:tplc="0409000F">
+      <w:start w:val="1"/>
+      <w:numFmt w:val="decimal"/>
+      <w:lvlText w:val="%1."/>
+      <w:lvlJc w:val="left"/>
+      <w:pPr>
+        <w:ind w:left="720" w:hanging="360"/>
+      </w:pPr>
+      <w:rPr>
+        <w:rFonts w:hint="default"/>
+      </w:rPr>
+    </w:lvl>
+    <w:lvl w:ilvl="1" w:tplc="04090019" w:tentative="1">
+      <w:start w:val="1"/>
+      <w:numFmt w:val="lowerLetter"/>
+      <w:lvlText w:val="%2."/>
+      <w:lvlJc w:val="left"/>
+      <w:pPr>
+        <w:ind w:left="1440" w:hanging="360"/>
+      </w:pPr>
+    </w:lvl>
+    <w:lvl w:ilvl="2" w:tplc="0409001B" w:tentative="1">
+      <w:start w:val="1"/>
+      <w:numFmt w:val="lowerRoman"/>
+      <w:lvlText w:val="%3."/>
+      <w:lvlJc w:val="right"/>
+      <w:pPr>
+        <w:ind w:left="2160" w:hanging="180"/>
+      </w:pPr>
+    </w:lvl>
+    <w:lvl w:ilvl="3" w:tplc="0409000F" w:tentative="1">
+      <w:start w:val="1"/>
+      <w:numFmt w:val="decimal"/>
+      <w:lvlText w:val="%4."/>
+      <w:lvlJc w:val="left"/>
+      <w:pPr>
+        <w:ind w:left="2880" w:hanging="360"/>
+      </w:pPr>
+    </w:lvl>
+    <w:lvl w:ilvl="4" w:tplc="04090019" w:tentative="1">
+      <w:start w:val="1"/>
+      <w:numFmt w:val="lowerLetter"/>
+      <w:lvlText w:val="%5."/>
+      <w:lvlJc w:val="left"/>
+      <w:pPr>
+        <w:ind w:left="3600" w:hanging="360"/>
+      </w:pPr>
+    </w:lvl>
+    <w:lvl w:ilvl="5" w:tplc="0409001B" w:tentative="1">
+      <w:start w:val="1"/>
+      <w:numFmt w:val="lowerRoman"/>
+      <w:lvlText w:val="%6."/>
+      <w:lvlJc w:val="right"/>
+      <w:pPr>
+        <w:ind w:left="4320" w:hanging="180"/>
+      </w:pPr>
+    </w:lvl>
+    <w:lvl w:ilvl="6" w:tplc="0409000F" w:tentative="1">
+      <w:start w:val="1"/>
+      <w:numFmt w:val="decimal"/>
+      <w:lvlText w:val="%7."/>
+      <w:lvlJc w:val="left"/>
+      <w:pPr>
+        <w:ind w:left="5040" w:hanging="360"/>
+      </w:pPr>
+    </w:lvl>
+    <w:lvl w:ilvl="7" w:tplc="04090019" w:tentative="1">
+      <w:start w:val="1"/>
+      <w:numFmt w:val="lowerLetter"/>
+      <w:lvlText w:val="%8."/>
+      <w:lvlJc w:val="left"/>
+      <w:pPr>
+        <w:ind w:left="5760" w:hanging="360"/>
+      </w:pPr>
+    </w:lvl>
+    <w:lvl w:ilvl="8" w:tplc="0409001B" w:tentative="1">
+      <w:start w:val="1"/>
+      <w:numFmt w:val="lowerRoman"/>
+      <w:lvlText w:val="%9."/>
+      <w:lvlJc w:val="right"/>
+      <w:pPr>
+        <w:ind w:left="6480" w:hanging="180"/>
+      </w:pPr>
+    </w:lvl>
+  </w:abstractNum>
+  <w:abstractNum w:abstractNumId="22">
+    <w:nsid w:val="3B520A60"/>
+    <w:multiLevelType w:val="hybridMultilevel"/>
+    <w:tmpl w:val="E7B0E57E"/>
+    <w:lvl w:ilvl="0" w:tplc="0409000F">
+      <w:start w:val="1"/>
+      <w:numFmt w:val="decimal"/>
+      <w:lvlText w:val="%1."/>
+      <w:lvlJc w:val="left"/>
+      <w:pPr>
+        <w:ind w:left="720" w:hanging="360"/>
+      </w:pPr>
+      <w:rPr>
+        <w:rFonts w:hint="default"/>
+      </w:rPr>
+    </w:lvl>
+    <w:lvl w:ilvl="1" w:tplc="04090019" w:tentative="1">
+      <w:start w:val="1"/>
+      <w:numFmt w:val="lowerLetter"/>
+      <w:lvlText w:val="%2."/>
+      <w:lvlJc w:val="left"/>
+      <w:pPr>
+        <w:ind w:left="1440" w:hanging="360"/>
+      </w:pPr>
+    </w:lvl>
+    <w:lvl w:ilvl="2" w:tplc="0409001B" w:tentative="1">
+      <w:start w:val="1"/>
+      <w:numFmt w:val="lowerRoman"/>
+      <w:lvlText w:val="%3."/>
+      <w:lvlJc w:val="right"/>
+      <w:pPr>
+        <w:ind w:left="2160" w:hanging="180"/>
+      </w:pPr>
+    </w:lvl>
+    <w:lvl w:ilvl="3" w:tplc="0409000F" w:tentative="1">
+      <w:start w:val="1"/>
+      <w:numFmt w:val="decimal"/>
+      <w:lvlText w:val="%4."/>
+      <w:lvlJc w:val="left"/>
+      <w:pPr>
+        <w:ind w:left="2880" w:hanging="360"/>
+      </w:pPr>
+    </w:lvl>
+    <w:lvl w:ilvl="4" w:tplc="04090019" w:tentative="1">
+      <w:start w:val="1"/>
+      <w:numFmt w:val="lowerLetter"/>
+      <w:lvlText w:val="%5."/>
+      <w:lvlJc w:val="left"/>
+      <w:pPr>
+        <w:ind w:left="3600" w:hanging="360"/>
+      </w:pPr>
+    </w:lvl>
+    <w:lvl w:ilvl="5" w:tplc="0409001B" w:tentative="1">
+      <w:start w:val="1"/>
+      <w:numFmt w:val="lowerRoman"/>
+      <w:lvlText w:val="%6."/>
+      <w:lvlJc w:val="right"/>
+      <w:pPr>
+        <w:ind w:left="4320" w:hanging="180"/>
+      </w:pPr>
+    </w:lvl>
+    <w:lvl w:ilvl="6" w:tplc="0409000F" w:tentative="1">
+      <w:start w:val="1"/>
+      <w:numFmt w:val="decimal"/>
+      <w:lvlText w:val="%7."/>
+      <w:lvlJc w:val="left"/>
+      <w:pPr>
+        <w:ind w:left="5040" w:hanging="360"/>
+      </w:pPr>
+    </w:lvl>
+    <w:lvl w:ilvl="7" w:tplc="04090019" w:tentative="1">
+      <w:start w:val="1"/>
+      <w:numFmt w:val="lowerLetter"/>
+      <w:lvlText w:val="%8."/>
+      <w:lvlJc w:val="left"/>
+      <w:pPr>
+        <w:ind w:left="5760" w:hanging="360"/>
+      </w:pPr>
+    </w:lvl>
+    <w:lvl w:ilvl="8" w:tplc="0409001B" w:tentative="1">
+      <w:start w:val="1"/>
+      <w:numFmt w:val="lowerRoman"/>
+      <w:lvlText w:val="%9."/>
+      <w:lvlJc w:val="right"/>
+      <w:pPr>
+        <w:ind w:left="6480" w:hanging="180"/>
+      </w:pPr>
+    </w:lvl>
+  </w:abstractNum>
+  <w:abstractNum w:abstractNumId="23">
     <w:nsid w:val="3E7F477F"/>
     <w:multiLevelType w:val="hybridMultilevel"/>
     <w:tmpl w:val="33A0E85E"/>
@@ -5043,7 +5616,7 @@
       </w:pPr>
     </w:lvl>
   </w:abstractNum>
-  <w:abstractNum w:abstractNumId="19">
+  <w:abstractNum w:abstractNumId="24">
     <w:nsid w:val="459A6145"/>
     <w:multiLevelType w:val="hybridMultilevel"/>
     <w:tmpl w:val="10C803E0"/>
@@ -5132,7 +5705,7 @@
       </w:pPr>
     </w:lvl>
   </w:abstractNum>
-  <w:abstractNum w:abstractNumId="20">
+  <w:abstractNum w:abstractNumId="25">
     <w:nsid w:val="47873EF1"/>
     <w:multiLevelType w:val="hybridMultilevel"/>
     <w:tmpl w:val="BA54DF28"/>
@@ -5221,7 +5794,7 @@
       </w:pPr>
     </w:lvl>
   </w:abstractNum>
-  <w:abstractNum w:abstractNumId="21">
+  <w:abstractNum w:abstractNumId="26">
     <w:nsid w:val="4CD5439F"/>
     <w:multiLevelType w:val="hybridMultilevel"/>
     <w:tmpl w:val="2DA0D846"/>
@@ -5310,7 +5883,96 @@
       </w:pPr>
     </w:lvl>
   </w:abstractNum>
-  <w:abstractNum w:abstractNumId="22">
+  <w:abstractNum w:abstractNumId="27">
+    <w:nsid w:val="58D350EE"/>
+    <w:multiLevelType w:val="hybridMultilevel"/>
+    <w:tmpl w:val="C046B444"/>
+    <w:lvl w:ilvl="0" w:tplc="0409000F">
+      <w:start w:val="1"/>
+      <w:numFmt w:val="decimal"/>
+      <w:lvlText w:val="%1."/>
+      <w:lvlJc w:val="left"/>
+      <w:pPr>
+        <w:ind w:left="720" w:hanging="360"/>
+      </w:pPr>
+      <w:rPr>
+        <w:rFonts w:hint="default"/>
+      </w:rPr>
+    </w:lvl>
+    <w:lvl w:ilvl="1" w:tplc="04090019" w:tentative="1">
+      <w:start w:val="1"/>
+      <w:numFmt w:val="lowerLetter"/>
+      <w:lvlText w:val="%2."/>
+      <w:lvlJc w:val="left"/>
+      <w:pPr>
+        <w:ind w:left="1440" w:hanging="360"/>
+      </w:pPr>
+    </w:lvl>
+    <w:lvl w:ilvl="2" w:tplc="0409001B" w:tentative="1">
+      <w:start w:val="1"/>
+      <w:numFmt w:val="lowerRoman"/>
+      <w:lvlText w:val="%3."/>
+      <w:lvlJc w:val="right"/>
+      <w:pPr>
+        <w:ind w:left="2160" w:hanging="180"/>
+      </w:pPr>
+    </w:lvl>
+    <w:lvl w:ilvl="3" w:tplc="0409000F" w:tentative="1">
+      <w:start w:val="1"/>
+      <w:numFmt w:val="decimal"/>
+      <w:lvlText w:val="%4."/>
+      <w:lvlJc w:val="left"/>
+      <w:pPr>
+        <w:ind w:left="2880" w:hanging="360"/>
+      </w:pPr>
+    </w:lvl>
+    <w:lvl w:ilvl="4" w:tplc="04090019" w:tentative="1">
+      <w:start w:val="1"/>
+      <w:numFmt w:val="lowerLetter"/>
+      <w:lvlText w:val="%5."/>
+      <w:lvlJc w:val="left"/>
+      <w:pPr>
+        <w:ind w:left="3600" w:hanging="360"/>
+      </w:pPr>
+    </w:lvl>
+    <w:lvl w:ilvl="5" w:tplc="0409001B" w:tentative="1">
+      <w:start w:val="1"/>
+      <w:numFmt w:val="lowerRoman"/>
+      <w:lvlText w:val="%6."/>
+      <w:lvlJc w:val="right"/>
+      <w:pPr>
+        <w:ind w:left="4320" w:hanging="180"/>
+      </w:pPr>
+    </w:lvl>
+    <w:lvl w:ilvl="6" w:tplc="0409000F" w:tentative="1">
+      <w:start w:val="1"/>
+      <w:numFmt w:val="decimal"/>
+      <w:lvlText w:val="%7."/>
+      <w:lvlJc w:val="left"/>
+      <w:pPr>
+        <w:ind w:left="5040" w:hanging="360"/>
+      </w:pPr>
+    </w:lvl>
+    <w:lvl w:ilvl="7" w:tplc="04090019" w:tentative="1">
+      <w:start w:val="1"/>
+      <w:numFmt w:val="lowerLetter"/>
+      <w:lvlText w:val="%8."/>
+      <w:lvlJc w:val="left"/>
+      <w:pPr>
+        <w:ind w:left="5760" w:hanging="360"/>
+      </w:pPr>
+    </w:lvl>
+    <w:lvl w:ilvl="8" w:tplc="0409001B" w:tentative="1">
+      <w:start w:val="1"/>
+      <w:numFmt w:val="lowerRoman"/>
+      <w:lvlText w:val="%9."/>
+      <w:lvlJc w:val="right"/>
+      <w:pPr>
+        <w:ind w:left="6480" w:hanging="180"/>
+      </w:pPr>
+    </w:lvl>
+  </w:abstractNum>
+  <w:abstractNum w:abstractNumId="28">
     <w:nsid w:val="5EA93D10"/>
     <w:multiLevelType w:val="hybridMultilevel"/>
     <w:tmpl w:val="7E1C6D3C"/>
@@ -5399,7 +6061,7 @@
       </w:pPr>
     </w:lvl>
   </w:abstractNum>
-  <w:abstractNum w:abstractNumId="23">
+  <w:abstractNum w:abstractNumId="29">
     <w:nsid w:val="5F046F55"/>
     <w:multiLevelType w:val="hybridMultilevel"/>
     <w:tmpl w:val="BA54DF28"/>
@@ -5488,7 +6150,7 @@
       </w:pPr>
     </w:lvl>
   </w:abstractNum>
-  <w:abstractNum w:abstractNumId="24">
+  <w:abstractNum w:abstractNumId="30">
     <w:nsid w:val="63271FD2"/>
     <w:multiLevelType w:val="hybridMultilevel"/>
     <w:tmpl w:val="7DEC42D6"/>
@@ -5577,7 +6239,7 @@
       </w:pPr>
     </w:lvl>
   </w:abstractNum>
-  <w:abstractNum w:abstractNumId="25">
+  <w:abstractNum w:abstractNumId="31">
     <w:nsid w:val="64EE5DBC"/>
     <w:multiLevelType w:val="hybridMultilevel"/>
     <w:tmpl w:val="2C423C2E"/>
@@ -5666,7 +6328,96 @@
       </w:pPr>
     </w:lvl>
   </w:abstractNum>
-  <w:abstractNum w:abstractNumId="26">
+  <w:abstractNum w:abstractNumId="32">
+    <w:nsid w:val="670C117F"/>
+    <w:multiLevelType w:val="hybridMultilevel"/>
+    <w:tmpl w:val="61546D6C"/>
+    <w:lvl w:ilvl="0" w:tplc="0409000F">
+      <w:start w:val="1"/>
+      <w:numFmt w:val="decimal"/>
+      <w:lvlText w:val="%1."/>
+      <w:lvlJc w:val="left"/>
+      <w:pPr>
+        <w:ind w:left="720" w:hanging="360"/>
+      </w:pPr>
+      <w:rPr>
+        <w:rFonts w:hint="default"/>
+      </w:rPr>
+    </w:lvl>
+    <w:lvl w:ilvl="1" w:tplc="04090019" w:tentative="1">
+      <w:start w:val="1"/>
+      <w:numFmt w:val="lowerLetter"/>
+      <w:lvlText w:val="%2."/>
+      <w:lvlJc w:val="left"/>
+      <w:pPr>
+        <w:ind w:left="1440" w:hanging="360"/>
+      </w:pPr>
+    </w:lvl>
+    <w:lvl w:ilvl="2" w:tplc="0409001B" w:tentative="1">
+      <w:start w:val="1"/>
+      <w:numFmt w:val="lowerRoman"/>
+      <w:lvlText w:val="%3."/>
+      <w:lvlJc w:val="right"/>
+      <w:pPr>
+        <w:ind w:left="2160" w:hanging="180"/>
+      </w:pPr>
+    </w:lvl>
+    <w:lvl w:ilvl="3" w:tplc="0409000F" w:tentative="1">
+      <w:start w:val="1"/>
+      <w:numFmt w:val="decimal"/>
+      <w:lvlText w:val="%4."/>
+      <w:lvlJc w:val="left"/>
+      <w:pPr>
+        <w:ind w:left="2880" w:hanging="360"/>
+      </w:pPr>
+    </w:lvl>
+    <w:lvl w:ilvl="4" w:tplc="04090019" w:tentative="1">
+      <w:start w:val="1"/>
+      <w:numFmt w:val="lowerLetter"/>
+      <w:lvlText w:val="%5."/>
+      <w:lvlJc w:val="left"/>
+      <w:pPr>
+        <w:ind w:left="3600" w:hanging="360"/>
+      </w:pPr>
+    </w:lvl>
+    <w:lvl w:ilvl="5" w:tplc="0409001B" w:tentative="1">
+      <w:start w:val="1"/>
+      <w:numFmt w:val="lowerRoman"/>
+      <w:lvlText w:val="%6."/>
+      <w:lvlJc w:val="right"/>
+      <w:pPr>
+        <w:ind w:left="4320" w:hanging="180"/>
+      </w:pPr>
+    </w:lvl>
+    <w:lvl w:ilvl="6" w:tplc="0409000F" w:tentative="1">
+      <w:start w:val="1"/>
+      <w:numFmt w:val="decimal"/>
+      <w:lvlText w:val="%7."/>
+      <w:lvlJc w:val="left"/>
+      <w:pPr>
+        <w:ind w:left="5040" w:hanging="360"/>
+      </w:pPr>
+    </w:lvl>
+    <w:lvl w:ilvl="7" w:tplc="04090019" w:tentative="1">
+      <w:start w:val="1"/>
+      <w:numFmt w:val="lowerLetter"/>
+      <w:lvlText w:val="%8."/>
+      <w:lvlJc w:val="left"/>
+      <w:pPr>
+        <w:ind w:left="5760" w:hanging="360"/>
+      </w:pPr>
+    </w:lvl>
+    <w:lvl w:ilvl="8" w:tplc="0409001B" w:tentative="1">
+      <w:start w:val="1"/>
+      <w:numFmt w:val="lowerRoman"/>
+      <w:lvlText w:val="%9."/>
+      <w:lvlJc w:val="right"/>
+      <w:pPr>
+        <w:ind w:left="6480" w:hanging="180"/>
+      </w:pPr>
+    </w:lvl>
+  </w:abstractNum>
+  <w:abstractNum w:abstractNumId="33">
     <w:nsid w:val="67225447"/>
     <w:multiLevelType w:val="hybridMultilevel"/>
     <w:tmpl w:val="CF6AD368"/>
@@ -5755,7 +6506,7 @@
       </w:pPr>
     </w:lvl>
   </w:abstractNum>
-  <w:abstractNum w:abstractNumId="27">
+  <w:abstractNum w:abstractNumId="34">
     <w:nsid w:val="67C70A34"/>
     <w:multiLevelType w:val="hybridMultilevel"/>
     <w:tmpl w:val="65FE1934"/>
@@ -5844,7 +6595,7 @@
       </w:pPr>
     </w:lvl>
   </w:abstractNum>
-  <w:abstractNum w:abstractNumId="28">
+  <w:abstractNum w:abstractNumId="35">
     <w:nsid w:val="714C3F33"/>
     <w:multiLevelType w:val="hybridMultilevel"/>
     <w:tmpl w:val="CF6AD368"/>
@@ -5933,7 +6684,7 @@
       </w:pPr>
     </w:lvl>
   </w:abstractNum>
-  <w:abstractNum w:abstractNumId="29">
+  <w:abstractNum w:abstractNumId="36">
     <w:nsid w:val="731D7AA8"/>
     <w:multiLevelType w:val="hybridMultilevel"/>
     <w:tmpl w:val="A5C85C28"/>
@@ -6022,7 +6773,96 @@
       </w:pPr>
     </w:lvl>
   </w:abstractNum>
-  <w:abstractNum w:abstractNumId="30">
+  <w:abstractNum w:abstractNumId="37">
+    <w:nsid w:val="747B720B"/>
+    <w:multiLevelType w:val="hybridMultilevel"/>
+    <w:tmpl w:val="3DE27C36"/>
+    <w:lvl w:ilvl="0" w:tplc="0409000F">
+      <w:start w:val="1"/>
+      <w:numFmt w:val="decimal"/>
+      <w:lvlText w:val="%1."/>
+      <w:lvlJc w:val="left"/>
+      <w:pPr>
+        <w:ind w:left="720" w:hanging="360"/>
+      </w:pPr>
+      <w:rPr>
+        <w:rFonts w:hint="default"/>
+      </w:rPr>
+    </w:lvl>
+    <w:lvl w:ilvl="1" w:tplc="04090019" w:tentative="1">
+      <w:start w:val="1"/>
+      <w:numFmt w:val="lowerLetter"/>
+      <w:lvlText w:val="%2."/>
+      <w:lvlJc w:val="left"/>
+      <w:pPr>
+        <w:ind w:left="1440" w:hanging="360"/>
+      </w:pPr>
+    </w:lvl>
+    <w:lvl w:ilvl="2" w:tplc="0409001B" w:tentative="1">
+      <w:start w:val="1"/>
+      <w:numFmt w:val="lowerRoman"/>
+      <w:lvlText w:val="%3."/>
+      <w:lvlJc w:val="right"/>
+      <w:pPr>
+        <w:ind w:left="2160" w:hanging="180"/>
+      </w:pPr>
+    </w:lvl>
+    <w:lvl w:ilvl="3" w:tplc="0409000F" w:tentative="1">
+      <w:start w:val="1"/>
+      <w:numFmt w:val="decimal"/>
+      <w:lvlText w:val="%4."/>
+      <w:lvlJc w:val="left"/>
+      <w:pPr>
+        <w:ind w:left="2880" w:hanging="360"/>
+      </w:pPr>
+    </w:lvl>
+    <w:lvl w:ilvl="4" w:tplc="04090019" w:tentative="1">
+      <w:start w:val="1"/>
+      <w:numFmt w:val="lowerLetter"/>
+      <w:lvlText w:val="%5."/>
+      <w:lvlJc w:val="left"/>
+      <w:pPr>
+        <w:ind w:left="3600" w:hanging="360"/>
+      </w:pPr>
+    </w:lvl>
+    <w:lvl w:ilvl="5" w:tplc="0409001B" w:tentative="1">
+      <w:start w:val="1"/>
+      <w:numFmt w:val="lowerRoman"/>
+      <w:lvlText w:val="%6."/>
+      <w:lvlJc w:val="right"/>
+      <w:pPr>
+        <w:ind w:left="4320" w:hanging="180"/>
+      </w:pPr>
+    </w:lvl>
+    <w:lvl w:ilvl="6" w:tplc="0409000F" w:tentative="1">
+      <w:start w:val="1"/>
+      <w:numFmt w:val="decimal"/>
+      <w:lvlText w:val="%7."/>
+      <w:lvlJc w:val="left"/>
+      <w:pPr>
+        <w:ind w:left="5040" w:hanging="360"/>
+      </w:pPr>
+    </w:lvl>
+    <w:lvl w:ilvl="7" w:tplc="04090019" w:tentative="1">
+      <w:start w:val="1"/>
+      <w:numFmt w:val="lowerLetter"/>
+      <w:lvlText w:val="%8."/>
+      <w:lvlJc w:val="left"/>
+      <w:pPr>
+        <w:ind w:left="5760" w:hanging="360"/>
+      </w:pPr>
+    </w:lvl>
+    <w:lvl w:ilvl="8" w:tplc="0409001B" w:tentative="1">
+      <w:start w:val="1"/>
+      <w:numFmt w:val="lowerRoman"/>
+      <w:lvlText w:val="%9."/>
+      <w:lvlJc w:val="right"/>
+      <w:pPr>
+        <w:ind w:left="6480" w:hanging="180"/>
+      </w:pPr>
+    </w:lvl>
+  </w:abstractNum>
+  <w:abstractNum w:abstractNumId="38">
     <w:nsid w:val="75035713"/>
     <w:multiLevelType w:val="hybridMultilevel"/>
     <w:tmpl w:val="36B4EDFC"/>
@@ -6111,7 +6951,7 @@
       </w:pPr>
     </w:lvl>
   </w:abstractNum>
-  <w:abstractNum w:abstractNumId="31">
+  <w:abstractNum w:abstractNumId="39">
     <w:nsid w:val="75087FDF"/>
     <w:multiLevelType w:val="hybridMultilevel"/>
     <w:tmpl w:val="BFD24D52"/>
@@ -6201,43 +7041,43 @@
     </w:lvl>
   </w:abstractNum>
   <w:num w:numId="1">
+    <w:abstractNumId w:val="35"/>
+  </w:num>
+  <w:num w:numId="2">
+    <w:abstractNumId w:val="9"/>
+  </w:num>
+  <w:num w:numId="3">
+    <w:abstractNumId w:val="36"/>
+  </w:num>
+  <w:num w:numId="4">
+    <w:abstractNumId w:val="13"/>
+  </w:num>
+  <w:num w:numId="5">
+    <w:abstractNumId w:val="23"/>
+  </w:num>
+  <w:num w:numId="6">
+    <w:abstractNumId w:val="8"/>
+  </w:num>
+  <w:num w:numId="7">
+    <w:abstractNumId w:val="33"/>
+  </w:num>
+  <w:num w:numId="8">
     <w:abstractNumId w:val="28"/>
   </w:num>
-  <w:num w:numId="2">
-    <w:abstractNumId w:val="8"/>
-  </w:num>
-  <w:num w:numId="3">
-    <w:abstractNumId w:val="29"/>
-  </w:num>
-  <w:num w:numId="4">
-    <w:abstractNumId w:val="11"/>
-  </w:num>
-  <w:num w:numId="5">
-    <w:abstractNumId w:val="18"/>
-  </w:num>
-  <w:num w:numId="6">
-    <w:abstractNumId w:val="7"/>
-  </w:num>
-  <w:num w:numId="7">
-    <w:abstractNumId w:val="26"/>
-  </w:num>
-  <w:num w:numId="8">
-    <w:abstractNumId w:val="22"/>
-  </w:num>
   <w:num w:numId="9">
-    <w:abstractNumId w:val="17"/>
+    <w:abstractNumId w:val="20"/>
   </w:num>
   <w:num w:numId="10">
-    <w:abstractNumId w:val="30"/>
+    <w:abstractNumId w:val="38"/>
   </w:num>
   <w:num w:numId="11">
-    <w:abstractNumId w:val="16"/>
+    <w:abstractNumId w:val="19"/>
   </w:num>
   <w:num w:numId="12">
     <w:abstractNumId w:val="0"/>
   </w:num>
   <w:num w:numId="13">
-    <w:abstractNumId w:val="9"/>
+    <w:abstractNumId w:val="10"/>
   </w:num>
   <w:num w:numId="14">
     <w:abstractNumId w:val="2"/>
@@ -6246,55 +7086,79 @@
     <w:abstractNumId w:val="1"/>
   </w:num>
   <w:num w:numId="16">
+    <w:abstractNumId w:val="4"/>
+  </w:num>
+  <w:num w:numId="17">
+    <w:abstractNumId w:val="17"/>
+  </w:num>
+  <w:num w:numId="18">
+    <w:abstractNumId w:val="25"/>
+  </w:num>
+  <w:num w:numId="19">
+    <w:abstractNumId w:val="29"/>
+  </w:num>
+  <w:num w:numId="20">
+    <w:abstractNumId w:val="7"/>
+  </w:num>
+  <w:num w:numId="21">
+    <w:abstractNumId w:val="5"/>
+  </w:num>
+  <w:num w:numId="22">
+    <w:abstractNumId w:val="6"/>
+  </w:num>
+  <w:num w:numId="23">
+    <w:abstractNumId w:val="24"/>
+  </w:num>
+  <w:num w:numId="24">
+    <w:abstractNumId w:val="15"/>
+  </w:num>
+  <w:num w:numId="25">
+    <w:abstractNumId w:val="34"/>
+  </w:num>
+  <w:num w:numId="26">
+    <w:abstractNumId w:val="26"/>
+  </w:num>
+  <w:num w:numId="27">
+    <w:abstractNumId w:val="39"/>
+  </w:num>
+  <w:num w:numId="28">
+    <w:abstractNumId w:val="16"/>
+  </w:num>
+  <w:num w:numId="29">
+    <w:abstractNumId w:val="11"/>
+  </w:num>
+  <w:num w:numId="30">
+    <w:abstractNumId w:val="30"/>
+  </w:num>
+  <w:num w:numId="31">
+    <w:abstractNumId w:val="14"/>
+  </w:num>
+  <w:num w:numId="32">
+    <w:abstractNumId w:val="31"/>
+  </w:num>
+  <w:num w:numId="33">
+    <w:abstractNumId w:val="32"/>
+  </w:num>
+  <w:num w:numId="34">
+    <w:abstractNumId w:val="12"/>
+  </w:num>
+  <w:num w:numId="35">
+    <w:abstractNumId w:val="37"/>
+  </w:num>
+  <w:num w:numId="36">
+    <w:abstractNumId w:val="18"/>
+  </w:num>
+  <w:num w:numId="37">
+    <w:abstractNumId w:val="22"/>
+  </w:num>
+  <w:num w:numId="38">
+    <w:abstractNumId w:val="27"/>
+  </w:num>
+  <w:num w:numId="39">
     <w:abstractNumId w:val="3"/>
   </w:num>
-  <w:num w:numId="17">
-    <w:abstractNumId w:val="15"/>
-  </w:num>
-  <w:num w:numId="18">
-    <w:abstractNumId w:val="20"/>
-  </w:num>
-  <w:num w:numId="19">
-    <w:abstractNumId w:val="23"/>
-  </w:num>
-  <w:num w:numId="20">
-    <w:abstractNumId w:val="6"/>
-  </w:num>
-  <w:num w:numId="21">
-    <w:abstractNumId w:val="4"/>
-  </w:num>
-  <w:num w:numId="22">
-    <w:abstractNumId w:val="5"/>
-  </w:num>
-  <w:num w:numId="23">
-    <w:abstractNumId w:val="19"/>
-  </w:num>
-  <w:num w:numId="24">
-    <w:abstractNumId w:val="13"/>
-  </w:num>
-  <w:num w:numId="25">
-    <w:abstractNumId w:val="27"/>
-  </w:num>
-  <w:num w:numId="26">
+  <w:num w:numId="40">
     <w:abstractNumId w:val="21"/>
-  </w:num>
-  <w:num w:numId="27">
-    <w:abstractNumId w:val="31"/>
-  </w:num>
-  <w:num w:numId="28">
-    <w:abstractNumId w:val="14"/>
-  </w:num>
-  <w:num w:numId="29">
-    <w:abstractNumId w:val="10"/>
-  </w:num>
-  <w:num w:numId="30">
-    <w:abstractNumId w:val="24"/>
-  </w:num>
-  <w:num w:numId="31">
-    <w:abstractNumId w:val="12"/>
-  </w:num>
-  <w:num w:numId="32">
-    <w:abstractNumId w:val="25"/>
   </w:num>
 </w:numbering>
 </file>
@@ -6598,6 +7462,96 @@
       <w:i w:val="0"/>
       <w:iCs w:val="0"/>
       <w:color w:val="228822"/>
+    </w:rPr>
+  </w:style>
+  <w:style w:type="character" w:styleId="FollowedHyperlink">
+    <w:name w:val="FollowedHyperlink"/>
+    <w:basedOn w:val="DefaultParagraphFont"/>
+    <w:uiPriority w:val="99"/>
+    <w:semiHidden/>
+    <w:unhideWhenUsed/>
+    <w:rsid w:val="00E56A99"/>
+    <w:rPr>
+      <w:color w:val="800080" w:themeColor="followedHyperlink"/>
+      <w:u w:val="single"/>
+    </w:rPr>
+  </w:style>
+  <w:style w:type="paragraph" w:styleId="Title">
+    <w:name w:val="Title"/>
+    <w:basedOn w:val="Normal"/>
+    <w:next w:val="Normal"/>
+    <w:link w:val="TitleChar"/>
+    <w:uiPriority w:val="10"/>
+    <w:qFormat/>
+    <w:rsid w:val="00D861FA"/>
+    <w:pPr>
+      <w:pBdr>
+        <w:bottom w:val="single" w:sz="8" w:space="4" w:color="4F81BD" w:themeColor="accent1"/>
+      </w:pBdr>
+      <w:spacing w:after="300" w:line="240" w:lineRule="auto"/>
+      <w:contextualSpacing/>
+    </w:pPr>
+    <w:rPr>
+      <w:rFonts w:asciiTheme="majorHAnsi" w:eastAsiaTheme="majorEastAsia" w:hAnsiTheme="majorHAnsi" w:cstheme="majorBidi"/>
+      <w:color w:val="17365D" w:themeColor="text2" w:themeShade="BF"/>
+      <w:spacing w:val="5"/>
+      <w:kern w:val="28"/>
+      <w:sz w:val="52"/>
+      <w:szCs w:val="52"/>
+    </w:rPr>
+  </w:style>
+  <w:style w:type="character" w:customStyle="1" w:styleId="TitleChar">
+    <w:name w:val="Title Char"/>
+    <w:basedOn w:val="DefaultParagraphFont"/>
+    <w:link w:val="Title"/>
+    <w:uiPriority w:val="10"/>
+    <w:rsid w:val="00D861FA"/>
+    <w:rPr>
+      <w:rFonts w:asciiTheme="majorHAnsi" w:eastAsiaTheme="majorEastAsia" w:hAnsiTheme="majorHAnsi" w:cstheme="majorBidi"/>
+      <w:color w:val="17365D" w:themeColor="text2" w:themeShade="BF"/>
+      <w:spacing w:val="5"/>
+      <w:kern w:val="28"/>
+      <w:sz w:val="52"/>
+      <w:szCs w:val="52"/>
+    </w:rPr>
+  </w:style>
+  <w:style w:type="paragraph" w:styleId="Subtitle">
+    <w:name w:val="Subtitle"/>
+    <w:basedOn w:val="Normal"/>
+    <w:next w:val="Normal"/>
+    <w:link w:val="SubtitleChar"/>
+    <w:uiPriority w:val="11"/>
+    <w:qFormat/>
+    <w:rsid w:val="00D861FA"/>
+    <w:pPr>
+      <w:numPr>
+        <w:ilvl w:val="1"/>
+      </w:numPr>
+    </w:pPr>
+    <w:rPr>
+      <w:rFonts w:asciiTheme="majorHAnsi" w:eastAsiaTheme="majorEastAsia" w:hAnsiTheme="majorHAnsi" w:cstheme="majorBidi"/>
+      <w:i/>
+      <w:iCs/>
+      <w:color w:val="4F81BD" w:themeColor="accent1"/>
+      <w:spacing w:val="15"/>
+      <w:sz w:val="24"/>
+      <w:szCs w:val="24"/>
+    </w:rPr>
+  </w:style>
+  <w:style w:type="character" w:customStyle="1" w:styleId="SubtitleChar">
+    <w:name w:val="Subtitle Char"/>
+    <w:basedOn w:val="DefaultParagraphFont"/>
+    <w:link w:val="Subtitle"/>
+    <w:uiPriority w:val="11"/>
+    <w:rsid w:val="00D861FA"/>
+    <w:rPr>
+      <w:rFonts w:asciiTheme="majorHAnsi" w:eastAsiaTheme="majorEastAsia" w:hAnsiTheme="majorHAnsi" w:cstheme="majorBidi"/>
+      <w:i/>
+      <w:iCs/>
+      <w:color w:val="4F81BD" w:themeColor="accent1"/>
+      <w:spacing w:val="15"/>
+      <w:sz w:val="24"/>
+      <w:szCs w:val="24"/>
     </w:rPr>
   </w:style>
 </w:styles>

</xml_diff>